<commit_message>
updated the document with changes from client
</commit_message>
<xml_diff>
--- a/VCSManagementReport.docx
+++ b/VCSManagementReport.docx
@@ -4,6 +4,7 @@
   <w:body>
     <w:p>
       <w:pPr>
+        <w:jc w:val="center"/>
         <w:rPr>
           <w:b/>
           <w:bCs/>
@@ -200,13 +201,7 @@
         </w:numPr>
       </w:pPr>
       <w:r>
-        <w:t xml:space="preserve">Added Project </w:t>
-      </w:r>
-      <w:r>
-        <w:t>Coding JavaScript</w:t>
-      </w:r>
-      <w:r>
-        <w:t xml:space="preserve"> file in the newly created branch </w:t>
+        <w:t xml:space="preserve">Added Project Coding JavaScript file in the newly created branch </w:t>
       </w:r>
       <w:r>
         <w:t>second branch</w:t>
@@ -221,19 +216,7 @@
         <w:ind w:left="1440"/>
       </w:pPr>
       <w:r>
-        <w:t>‘git add &lt;Project</w:t>
-      </w:r>
-      <w:r>
-        <w:t>Coding</w:t>
-      </w:r>
-      <w:r>
-        <w:t>.</w:t>
-      </w:r>
-      <w:r>
-        <w:t>js</w:t>
-      </w:r>
-      <w:r>
-        <w:t>&gt;’</w:t>
+        <w:t>‘git add &lt;ProjectCoding.js&gt;’</w:t>
       </w:r>
     </w:p>
     <w:p>
@@ -281,7 +264,7 @@
         <w:ind w:left="1440"/>
       </w:pPr>
       <w:r>
-        <w:t xml:space="preserve">‘git </w:t>
+        <w:t xml:space="preserve">git </w:t>
       </w:r>
       <w:r>
         <w:t>push</w:t>
@@ -305,7 +288,10 @@
         </w:numPr>
       </w:pPr>
       <w:r>
-        <w:t>Checked the status of the files in the repository to check whether all the files have successfully deployed or not using git command:</w:t>
+        <w:t xml:space="preserve">Checked the status of the files in the repository to check whether all the files have successfully deployed </w:t>
+      </w:r>
+      <w:r>
+        <w:t>and to check for any untracked files to be committed.</w:t>
       </w:r>
     </w:p>
     <w:p>
@@ -314,7 +300,40 @@
         <w:ind w:left="1440"/>
       </w:pPr>
       <w:r>
-        <w:t>‘git log’ or ‘git status.</w:t>
+        <w:t xml:space="preserve">Using git command: </w:t>
+      </w:r>
+      <w:r>
+        <w:t>git status.</w:t>
+      </w:r>
+    </w:p>
+    <w:p>
+      <w:pPr>
+        <w:pStyle w:val="NoSpacing"/>
+        <w:numPr>
+          <w:ilvl w:val="0"/>
+          <w:numId w:val="1"/>
+        </w:numPr>
+      </w:pPr>
+      <w:r>
+        <w:t>To check the entire branch contents and activities performed,</w:t>
+      </w:r>
+    </w:p>
+    <w:p>
+      <w:pPr>
+        <w:pStyle w:val="NoSpacing"/>
+        <w:ind w:left="1440"/>
+      </w:pPr>
+      <w:r>
+        <w:t>and</w:t>
+      </w:r>
+      <w:r>
+        <w:t xml:space="preserve"> used git </w:t>
+      </w:r>
+      <w:r>
+        <w:t>command: git</w:t>
+      </w:r>
+      <w:r>
+        <w:t xml:space="preserve"> log.</w:t>
       </w:r>
     </w:p>
     <w:p>
@@ -394,6 +413,7 @@
             <w14:uncheckedState w14:val="2610" w14:font="MS Gothic"/>
           </w14:checkbox>
         </w:sdtPr>
+        <w:sdtEndPr/>
         <w:sdtContent>
           <w:r>
             <w:rPr>
@@ -405,25 +425,7 @@
       </w:sdt>
       <w:r>
         <w:tab/>
-        <w:t>The Musoplan project</w:t>
-      </w:r>
-      <w:r>
-        <w:t xml:space="preserve"> must be done using a distributed </w:t>
-      </w:r>
-      <w:r>
-        <w:t>VCS</w:t>
-      </w:r>
-      <w:r>
-        <w:t xml:space="preserve"> that </w:t>
-      </w:r>
-      <w:r>
-        <w:t>is familiar</w:t>
-      </w:r>
-      <w:r>
-        <w:t xml:space="preserve"> and has good online supporting ecosystems</w:t>
-      </w:r>
-      <w:r>
-        <w:t>.</w:t>
+        <w:t>The Musoplan project must be done using a distributed VCS that is familiar and has good online supporting ecosystems.</w:t>
       </w:r>
     </w:p>
     <w:p>
@@ -439,6 +441,7 @@
             <w14:uncheckedState w14:val="2610" w14:font="MS Gothic"/>
           </w14:checkbox>
         </w:sdtPr>
+        <w:sdtEndPr/>
         <w:sdtContent>
           <w:r>
             <w:rPr>
@@ -450,18 +453,7 @@
       </w:sdt>
       <w:r>
         <w:tab/>
-      </w:r>
-      <w:r>
-        <w:t xml:space="preserve">All development in the </w:t>
-      </w:r>
-      <w:r>
-        <w:t>VCS</w:t>
-      </w:r>
-      <w:r>
-        <w:t xml:space="preserve"> must take place on feature branches, so the main branch is exclusively initialisation and then merges</w:t>
-      </w:r>
-      <w:r>
-        <w:t xml:space="preserve">, Hence created secondary branches </w:t>
+        <w:t xml:space="preserve">All development in the VCS must take place on feature branches, so the main branch is exclusively initialisation and then merges, Hence created secondary branches </w:t>
       </w:r>
       <w:r>
         <w:t>test and code runs.</w:t>
@@ -471,6 +463,10 @@
       <w:pPr>
         <w:pStyle w:val="NoSpacing"/>
       </w:pPr>
+      <w:r>
+        <w:tab/>
+        <w:t>Created a new branch under main branch to coordinate project files and activities throughout the design and coding phase.</w:t>
+      </w:r>
     </w:p>
     <w:p>
       <w:pPr>
@@ -485,6 +481,7 @@
             <w14:uncheckedState w14:val="2610" w14:font="MS Gothic"/>
           </w14:checkbox>
         </w:sdtPr>
+        <w:sdtEndPr/>
         <w:sdtContent>
           <w:r>
             <w:rPr>
@@ -496,13 +493,25 @@
       </w:sdt>
       <w:r>
         <w:tab/>
-      </w:r>
-      <w:r>
         <w:t>All commit messages must follow the industry standard</w:t>
       </w:r>
       <w:r>
         <w:t xml:space="preserve"> format.</w:t>
       </w:r>
+    </w:p>
+    <w:p>
+      <w:pPr>
+        <w:pStyle w:val="NoSpacing"/>
+      </w:pPr>
+      <w:r>
+        <w:tab/>
+        <w:t xml:space="preserve">Applied the format as per company standards </w:t>
+      </w:r>
+    </w:p>
+    <w:p>
+      <w:pPr>
+        <w:pStyle w:val="NoSpacing"/>
+      </w:pPr>
     </w:p>
     <w:p>
       <w:pPr>
@@ -522,6 +531,7 @@
             <w14:uncheckedState w14:val="2610" w14:font="MS Gothic"/>
           </w14:checkbox>
         </w:sdtPr>
+        <w:sdtEndPr/>
         <w:sdtContent>
           <w:r>
             <w:rPr>
@@ -533,12 +543,42 @@
       </w:sdt>
       <w:r>
         <w:tab/>
-      </w:r>
-      <w:r>
         <w:t>Commit scope should be kept to a single change</w:t>
       </w:r>
       <w:r>
         <w:t>. Always made sure that git commit has done after every file update.</w:t>
+      </w:r>
+    </w:p>
+    <w:p>
+      <w:pPr>
+        <w:pStyle w:val="NoSpacing"/>
+      </w:pPr>
+      <w:r>
+        <w:t xml:space="preserve">Applied the scope as single changes, </w:t>
+      </w:r>
+    </w:p>
+    <w:p>
+      <w:pPr>
+        <w:pStyle w:val="NoSpacing"/>
+        <w:ind w:firstLine="720"/>
+      </w:pPr>
+      <w:r>
+        <w:t xml:space="preserve">for </w:t>
+      </w:r>
+      <w:r>
+        <w:t>e.g.:</w:t>
+      </w:r>
+      <w:r>
+        <w:t xml:space="preserve"> git commit -m “Uploading completed MusoPlanCode.js file”</w:t>
+      </w:r>
+    </w:p>
+    <w:p>
+      <w:pPr>
+        <w:pStyle w:val="NoSpacing"/>
+        <w:ind w:firstLine="720"/>
+      </w:pPr>
+      <w:r>
+        <w:t>git commit -m “Uploading VCSReport.md file”</w:t>
       </w:r>
     </w:p>
     <w:p>
@@ -559,6 +599,7 @@
             <w14:uncheckedState w14:val="2610" w14:font="MS Gothic"/>
           </w14:checkbox>
         </w:sdtPr>
+        <w:sdtEndPr/>
         <w:sdtContent>
           <w:r>
             <w:rPr>
@@ -585,6 +626,15 @@
       <w:pPr>
         <w:pStyle w:val="NoSpacing"/>
       </w:pPr>
+      <w:r>
+        <w:tab/>
+        <w:t>This has done and verified at the setting up and installation stage of GitHub and repository.</w:t>
+      </w:r>
+    </w:p>
+    <w:p>
+      <w:pPr>
+        <w:pStyle w:val="NoSpacing"/>
+      </w:pPr>
     </w:p>
     <w:p>
       <w:pPr>
@@ -599,6 +649,7 @@
             <w14:uncheckedState w14:val="2610" w14:font="MS Gothic"/>
           </w14:checkbox>
         </w:sdtPr>
+        <w:sdtEndPr/>
         <w:sdtContent>
           <w:r>
             <w:rPr>
@@ -610,12 +661,19 @@
       </w:sdt>
       <w:r>
         <w:tab/>
-      </w:r>
-      <w:r>
         <w:t>All repositories must start with just a README.md file and no source code, do not initialise a repository with code already present</w:t>
       </w:r>
       <w:r>
         <w:t>.</w:t>
+      </w:r>
+    </w:p>
+    <w:p>
+      <w:pPr>
+        <w:pStyle w:val="NoSpacing"/>
+      </w:pPr>
+      <w:r>
+        <w:tab/>
+        <w:t>Verified the project folder with README.md file has created at the initial stage itself.</w:t>
       </w:r>
     </w:p>
     <w:p>
@@ -1361,6 +1419,119 @@
     </w:lvl>
   </w:abstractNum>
   <w:abstractNum w:abstractNumId="4" w15:restartNumberingAfterBreak="0">
+    <w:nsid w:val="270475C0"/>
+    <w:multiLevelType w:val="hybridMultilevel"/>
+    <w:tmpl w:val="4DF88F6C"/>
+    <w:lvl w:ilvl="0" w:tplc="0C090001">
+      <w:start w:val="1"/>
+      <w:numFmt w:val="bullet"/>
+      <w:lvlText w:val=""/>
+      <w:lvlJc w:val="left"/>
+      <w:pPr>
+        <w:ind w:left="2160" w:hanging="360"/>
+      </w:pPr>
+      <w:rPr>
+        <w:rFonts w:ascii="Symbol" w:hAnsi="Symbol" w:hint="default"/>
+      </w:rPr>
+    </w:lvl>
+    <w:lvl w:ilvl="1" w:tplc="0C090003" w:tentative="1">
+      <w:start w:val="1"/>
+      <w:numFmt w:val="bullet"/>
+      <w:lvlText w:val="o"/>
+      <w:lvlJc w:val="left"/>
+      <w:pPr>
+        <w:ind w:left="2880" w:hanging="360"/>
+      </w:pPr>
+      <w:rPr>
+        <w:rFonts w:ascii="Courier New" w:hAnsi="Courier New" w:cs="Courier New" w:hint="default"/>
+      </w:rPr>
+    </w:lvl>
+    <w:lvl w:ilvl="2" w:tplc="0C090005" w:tentative="1">
+      <w:start w:val="1"/>
+      <w:numFmt w:val="bullet"/>
+      <w:lvlText w:val=""/>
+      <w:lvlJc w:val="left"/>
+      <w:pPr>
+        <w:ind w:left="3600" w:hanging="360"/>
+      </w:pPr>
+      <w:rPr>
+        <w:rFonts w:ascii="Wingdings" w:hAnsi="Wingdings" w:hint="default"/>
+      </w:rPr>
+    </w:lvl>
+    <w:lvl w:ilvl="3" w:tplc="0C090001" w:tentative="1">
+      <w:start w:val="1"/>
+      <w:numFmt w:val="bullet"/>
+      <w:lvlText w:val=""/>
+      <w:lvlJc w:val="left"/>
+      <w:pPr>
+        <w:ind w:left="4320" w:hanging="360"/>
+      </w:pPr>
+      <w:rPr>
+        <w:rFonts w:ascii="Symbol" w:hAnsi="Symbol" w:hint="default"/>
+      </w:rPr>
+    </w:lvl>
+    <w:lvl w:ilvl="4" w:tplc="0C090003" w:tentative="1">
+      <w:start w:val="1"/>
+      <w:numFmt w:val="bullet"/>
+      <w:lvlText w:val="o"/>
+      <w:lvlJc w:val="left"/>
+      <w:pPr>
+        <w:ind w:left="5040" w:hanging="360"/>
+      </w:pPr>
+      <w:rPr>
+        <w:rFonts w:ascii="Courier New" w:hAnsi="Courier New" w:cs="Courier New" w:hint="default"/>
+      </w:rPr>
+    </w:lvl>
+    <w:lvl w:ilvl="5" w:tplc="0C090005" w:tentative="1">
+      <w:start w:val="1"/>
+      <w:numFmt w:val="bullet"/>
+      <w:lvlText w:val=""/>
+      <w:lvlJc w:val="left"/>
+      <w:pPr>
+        <w:ind w:left="5760" w:hanging="360"/>
+      </w:pPr>
+      <w:rPr>
+        <w:rFonts w:ascii="Wingdings" w:hAnsi="Wingdings" w:hint="default"/>
+      </w:rPr>
+    </w:lvl>
+    <w:lvl w:ilvl="6" w:tplc="0C090001" w:tentative="1">
+      <w:start w:val="1"/>
+      <w:numFmt w:val="bullet"/>
+      <w:lvlText w:val=""/>
+      <w:lvlJc w:val="left"/>
+      <w:pPr>
+        <w:ind w:left="6480" w:hanging="360"/>
+      </w:pPr>
+      <w:rPr>
+        <w:rFonts w:ascii="Symbol" w:hAnsi="Symbol" w:hint="default"/>
+      </w:rPr>
+    </w:lvl>
+    <w:lvl w:ilvl="7" w:tplc="0C090003" w:tentative="1">
+      <w:start w:val="1"/>
+      <w:numFmt w:val="bullet"/>
+      <w:lvlText w:val="o"/>
+      <w:lvlJc w:val="left"/>
+      <w:pPr>
+        <w:ind w:left="7200" w:hanging="360"/>
+      </w:pPr>
+      <w:rPr>
+        <w:rFonts w:ascii="Courier New" w:hAnsi="Courier New" w:cs="Courier New" w:hint="default"/>
+      </w:rPr>
+    </w:lvl>
+    <w:lvl w:ilvl="8" w:tplc="0C090005" w:tentative="1">
+      <w:start w:val="1"/>
+      <w:numFmt w:val="bullet"/>
+      <w:lvlText w:val=""/>
+      <w:lvlJc w:val="left"/>
+      <w:pPr>
+        <w:ind w:left="7920" w:hanging="360"/>
+      </w:pPr>
+      <w:rPr>
+        <w:rFonts w:ascii="Wingdings" w:hAnsi="Wingdings" w:hint="default"/>
+      </w:rPr>
+    </w:lvl>
+  </w:abstractNum>
+  <w:abstractNum w:abstractNumId="5" w15:restartNumberingAfterBreak="0">
     <w:nsid w:val="30A432E8"/>
     <w:multiLevelType w:val="multilevel"/>
     <w:tmpl w:val="3F2CFB7C"/>
@@ -1509,10 +1680,10 @@
       </w:rPr>
     </w:lvl>
   </w:abstractNum>
-  <w:abstractNum w:abstractNumId="5" w15:restartNumberingAfterBreak="0">
+  <w:abstractNum w:abstractNumId="6" w15:restartNumberingAfterBreak="0">
     <w:nsid w:val="3CE84AC6"/>
     <w:multiLevelType w:val="hybridMultilevel"/>
-    <w:tmpl w:val="FDB6EEE2"/>
+    <w:tmpl w:val="4EEAC8C4"/>
     <w:lvl w:ilvl="0" w:tplc="0C090003">
       <w:start w:val="1"/>
       <w:numFmt w:val="bullet"/>
@@ -1622,7 +1793,7 @@
       </w:rPr>
     </w:lvl>
   </w:abstractNum>
-  <w:abstractNum w:abstractNumId="6" w15:restartNumberingAfterBreak="0">
+  <w:abstractNum w:abstractNumId="7" w15:restartNumberingAfterBreak="0">
     <w:nsid w:val="795F1228"/>
     <w:multiLevelType w:val="multilevel"/>
     <w:tmpl w:val="7600557A"/>
@@ -1772,13 +1943,13 @@
     </w:lvl>
   </w:abstractNum>
   <w:num w:numId="1">
-    <w:abstractNumId w:val="5"/>
+    <w:abstractNumId w:val="6"/>
   </w:num>
   <w:num w:numId="2">
     <w:abstractNumId w:val="0"/>
   </w:num>
   <w:num w:numId="3">
-    <w:abstractNumId w:val="6"/>
+    <w:abstractNumId w:val="7"/>
   </w:num>
   <w:num w:numId="4">
     <w:abstractNumId w:val="1"/>
@@ -1790,6 +1961,9 @@
     <w:abstractNumId w:val="3"/>
   </w:num>
   <w:num w:numId="7">
+    <w:abstractNumId w:val="5"/>
+  </w:num>
+  <w:num w:numId="8">
     <w:abstractNumId w:val="4"/>
   </w:num>
 </w:numbering>
@@ -1918,6 +2092,7 @@
     <w:lsdException w:name="HTML Sample" w:semiHidden="1" w:unhideWhenUsed="1"/>
     <w:lsdException w:name="HTML Typewriter" w:semiHidden="1" w:unhideWhenUsed="1"/>
     <w:lsdException w:name="HTML Variable" w:semiHidden="1" w:unhideWhenUsed="1"/>
+    <w:lsdException w:name="Normal Table" w:semiHidden="1" w:unhideWhenUsed="1"/>
     <w:lsdException w:name="annotation subject" w:semiHidden="1" w:unhideWhenUsed="1"/>
     <w:lsdException w:name="No List" w:semiHidden="1" w:unhideWhenUsed="1"/>
     <w:lsdException w:name="Outline List 1" w:semiHidden="1" w:unhideWhenUsed="1"/>
@@ -1964,8 +2139,10 @@
     <w:lsdException w:name="Table Subtle 2" w:semiHidden="1" w:unhideWhenUsed="1"/>
     <w:lsdException w:name="Table Web 1" w:semiHidden="1" w:unhideWhenUsed="1"/>
     <w:lsdException w:name="Table Web 2" w:semiHidden="1" w:unhideWhenUsed="1"/>
+    <w:lsdException w:name="Table Web 3" w:semiHidden="1" w:unhideWhenUsed="1"/>
     <w:lsdException w:name="Balloon Text" w:semiHidden="1" w:unhideWhenUsed="1"/>
     <w:lsdException w:name="Table Grid" w:uiPriority="39"/>
+    <w:lsdException w:name="Table Theme" w:semiHidden="1" w:unhideWhenUsed="1"/>
     <w:lsdException w:name="Placeholder Text" w:semiHidden="1"/>
     <w:lsdException w:name="No Spacing" w:uiPriority="1" w:qFormat="1"/>
     <w:lsdException w:name="Light Shading" w:uiPriority="60"/>

</xml_diff>

<commit_message>
Added final VCS report after updations
</commit_message>
<xml_diff>
--- a/VCSManagementReport.docx
+++ b/VCSManagementReport.docx
@@ -799,6 +799,621 @@
     <w:p>
       <w:pPr>
         <w:pStyle w:val="NoSpacing"/>
+        <w:ind w:left="567"/>
+      </w:pPr>
+    </w:p>
+    <w:p>
+      <w:pPr>
+        <w:pStyle w:val="NoSpacing"/>
+        <w:ind w:left="567"/>
+      </w:pPr>
+    </w:p>
+    <w:p>
+      <w:pPr>
+        <w:pStyle w:val="NoSpacing"/>
+        <w:rPr>
+          <w:b/>
+          <w:bCs/>
+          <w:sz w:val="24"/>
+          <w:szCs w:val="24"/>
+        </w:rPr>
+      </w:pPr>
+      <w:r>
+        <w:rPr>
+          <w:b/>
+          <w:bCs/>
+          <w:sz w:val="24"/>
+          <w:szCs w:val="24"/>
+        </w:rPr>
+        <w:t>Project Presentation Summary</w:t>
+      </w:r>
+    </w:p>
+    <w:p>
+      <w:pPr>
+        <w:pStyle w:val="NoSpacing"/>
+        <w:rPr>
+          <w:b/>
+          <w:bCs/>
+          <w:sz w:val="24"/>
+          <w:szCs w:val="24"/>
+        </w:rPr>
+      </w:pPr>
+    </w:p>
+    <w:p>
+      <w:pPr>
+        <w:pStyle w:val="ListParagraph"/>
+        <w:numPr>
+          <w:ilvl w:val="0"/>
+          <w:numId w:val="10"/>
+        </w:numPr>
+        <w:rPr>
+          <w:lang w:eastAsia="en-AU"/>
+        </w:rPr>
+      </w:pPr>
+      <w:r>
+        <w:rPr>
+          <w:lang w:eastAsia="en-AU"/>
+        </w:rPr>
+        <w:t>How the software meets the user requirements</w:t>
+      </w:r>
+    </w:p>
+    <w:p>
+      <w:pPr>
+        <w:pStyle w:val="ListParagraph"/>
+        <w:rPr>
+          <w:lang w:eastAsia="en-AU"/>
+        </w:rPr>
+      </w:pPr>
+      <w:r>
+        <w:rPr>
+          <w:lang w:eastAsia="en-AU"/>
+        </w:rPr>
+        <w:t>Musoplan Application is developed strictly according to the user requirements and VCS compliance documentations. This has been verified throughout the different stages of SDLC.</w:t>
+      </w:r>
+    </w:p>
+    <w:p>
+      <w:pPr>
+        <w:pStyle w:val="ListParagraph"/>
+        <w:rPr>
+          <w:lang w:eastAsia="en-AU"/>
+        </w:rPr>
+      </w:pPr>
+      <w:r>
+        <w:rPr>
+          <w:lang w:eastAsia="en-AU"/>
+        </w:rPr>
+        <w:t>Musoplan application has the functionalities listed below as per the user requirement document.</w:t>
+      </w:r>
+    </w:p>
+    <w:p>
+      <w:pPr>
+        <w:pStyle w:val="ListParagraph"/>
+        <w:numPr>
+          <w:ilvl w:val="0"/>
+          <w:numId w:val="12"/>
+        </w:numPr>
+      </w:pPr>
+      <w:r>
+        <w:t>To add musicia</w:t>
+      </w:r>
+      <w:r>
+        <w:t>n</w:t>
+      </w:r>
+    </w:p>
+    <w:p>
+      <w:pPr>
+        <w:pStyle w:val="ListParagraph"/>
+        <w:numPr>
+          <w:ilvl w:val="0"/>
+          <w:numId w:val="12"/>
+        </w:numPr>
+      </w:pPr>
+      <w:r>
+        <w:t>To a</w:t>
+      </w:r>
+      <w:r>
+        <w:t>dd musician details based on instrument.</w:t>
+      </w:r>
+    </w:p>
+    <w:p>
+      <w:pPr>
+        <w:pStyle w:val="ListParagraph"/>
+        <w:numPr>
+          <w:ilvl w:val="0"/>
+          <w:numId w:val="12"/>
+        </w:numPr>
+      </w:pPr>
+      <w:r>
+        <w:t>To create troupes with musicians list.</w:t>
+      </w:r>
+    </w:p>
+    <w:p>
+      <w:pPr>
+        <w:pStyle w:val="ListParagraph"/>
+        <w:numPr>
+          <w:ilvl w:val="0"/>
+          <w:numId w:val="12"/>
+        </w:numPr>
+      </w:pPr>
+      <w:r>
+        <w:t>Function to read musician list as text file.</w:t>
+      </w:r>
+    </w:p>
+    <w:p>
+      <w:pPr>
+        <w:pStyle w:val="ListParagraph"/>
+        <w:numPr>
+          <w:ilvl w:val="0"/>
+          <w:numId w:val="12"/>
+        </w:numPr>
+      </w:pPr>
+      <w:r>
+        <w:t>Function to enter musician details by user.</w:t>
+      </w:r>
+    </w:p>
+    <w:p>
+      <w:pPr>
+        <w:pStyle w:val="ListParagraph"/>
+        <w:numPr>
+          <w:ilvl w:val="0"/>
+          <w:numId w:val="12"/>
+        </w:numPr>
+      </w:pPr>
+      <w:r>
+        <w:t>Function to display troupe details and list as text file.</w:t>
+      </w:r>
+    </w:p>
+    <w:p>
+      <w:pPr>
+        <w:pStyle w:val="ListParagraph"/>
+        <w:numPr>
+          <w:ilvl w:val="0"/>
+          <w:numId w:val="12"/>
+        </w:numPr>
+      </w:pPr>
+      <w:r>
+        <w:t>Function to display troupe details and list on screen.</w:t>
+      </w:r>
+    </w:p>
+    <w:p>
+      <w:pPr>
+        <w:pStyle w:val="ListParagraph"/>
+        <w:numPr>
+          <w:ilvl w:val="0"/>
+          <w:numId w:val="12"/>
+        </w:numPr>
+      </w:pPr>
+      <w:r>
+        <w:t>Has functionality to enter troupe summary description.</w:t>
+      </w:r>
+    </w:p>
+    <w:p>
+      <w:pPr>
+        <w:pStyle w:val="ListParagraph"/>
+        <w:numPr>
+          <w:ilvl w:val="0"/>
+          <w:numId w:val="12"/>
+        </w:numPr>
+      </w:pPr>
+      <w:r>
+        <w:t>Has functionality to enter troupe detailed description.</w:t>
+      </w:r>
+    </w:p>
+    <w:p>
+      <w:pPr>
+        <w:pStyle w:val="ListParagraph"/>
+        <w:numPr>
+          <w:ilvl w:val="0"/>
+          <w:numId w:val="12"/>
+        </w:numPr>
+      </w:pPr>
+      <w:r>
+        <w:t>Has the functionality to calculate the cost of troupe.</w:t>
+      </w:r>
+    </w:p>
+    <w:p>
+      <w:pPr>
+        <w:pStyle w:val="ListParagraph"/>
+        <w:numPr>
+          <w:ilvl w:val="0"/>
+          <w:numId w:val="10"/>
+        </w:numPr>
+        <w:rPr>
+          <w:lang w:eastAsia="en-AU"/>
+        </w:rPr>
+      </w:pPr>
+      <w:r>
+        <w:rPr>
+          <w:lang w:eastAsia="en-AU"/>
+        </w:rPr>
+        <w:t>How your software used encapsulation, abstraction, inheritance, and polymorphism</w:t>
+      </w:r>
+    </w:p>
+    <w:p>
+      <w:pPr>
+        <w:pStyle w:val="ListParagraph"/>
+        <w:numPr>
+          <w:ilvl w:val="0"/>
+          <w:numId w:val="14"/>
+        </w:numPr>
+        <w:rPr>
+          <w:lang w:eastAsia="en-AU"/>
+        </w:rPr>
+      </w:pPr>
+      <w:r>
+        <w:rPr>
+          <w:lang w:eastAsia="en-AU"/>
+        </w:rPr>
+        <w:t>Abstraction: In the terminal, user is allowed to see the prompt and instructions to enter user input and have options to enter input values. The user also gets alerts on entering wrong input values.</w:t>
+      </w:r>
+    </w:p>
+    <w:p>
+      <w:pPr>
+        <w:pStyle w:val="ListParagraph"/>
+        <w:ind w:left="1440"/>
+        <w:rPr>
+          <w:lang w:eastAsia="en-AU"/>
+        </w:rPr>
+      </w:pPr>
+      <w:r>
+        <w:rPr>
+          <w:lang w:eastAsia="en-AU"/>
+        </w:rPr>
+        <w:t>But the backend functionalities that are running behind these modules are hidden from the user.</w:t>
+      </w:r>
+    </w:p>
+    <w:p>
+      <w:pPr>
+        <w:pStyle w:val="ListParagraph"/>
+        <w:numPr>
+          <w:ilvl w:val="0"/>
+          <w:numId w:val="14"/>
+        </w:numPr>
+      </w:pPr>
+      <w:r>
+        <w:lastRenderedPageBreak/>
+        <w:t>Encapsulation: After the collection of user input values, using encapsulation principle, all the sensitive user values are stored privately into class or bind to the constructor variables which will not be available as public values.</w:t>
+      </w:r>
+    </w:p>
+    <w:p>
+      <w:pPr>
+        <w:pStyle w:val="ListParagraph"/>
+        <w:numPr>
+          <w:ilvl w:val="0"/>
+          <w:numId w:val="14"/>
+        </w:numPr>
+      </w:pPr>
+      <w:r>
+        <w:t>Inheritance: Musoplan has Musician as the Parent class, it has subclasses according to musician type such as Guitarist, Bassist, Percussionist and Flautist in order to store each musicians’ details and interesting fact. For this, these child classes inherits the musician properties from the parent class.</w:t>
+      </w:r>
+    </w:p>
+    <w:p>
+      <w:pPr>
+        <w:pStyle w:val="ListParagraph"/>
+        <w:numPr>
+          <w:ilvl w:val="0"/>
+          <w:numId w:val="14"/>
+        </w:numPr>
+      </w:pPr>
+      <w:r>
+        <w:t>Polymorphism: Each child class has a function from the parent class named as “</w:t>
+      </w:r>
+      <w:proofErr w:type="spellStart"/>
+      <w:r>
+        <w:t>displaydetails</w:t>
+      </w:r>
+      <w:proofErr w:type="spellEnd"/>
+      <w:r>
+        <w:t>”. But the functionality in</w:t>
+      </w:r>
+      <w:r>
+        <w:t xml:space="preserve">side </w:t>
+      </w:r>
+      <w:r>
+        <w:t xml:space="preserve">each class is different </w:t>
+      </w:r>
+      <w:r>
+        <w:t>from the functionality inside the parent class method.</w:t>
+      </w:r>
+    </w:p>
+    <w:p>
+      <w:pPr>
+        <w:pStyle w:val="ListParagraph"/>
+        <w:numPr>
+          <w:ilvl w:val="0"/>
+          <w:numId w:val="16"/>
+        </w:numPr>
+        <w:rPr>
+          <w:lang w:eastAsia="en-AU"/>
+        </w:rPr>
+      </w:pPr>
+      <w:r>
+        <w:rPr>
+          <w:lang w:eastAsia="en-AU"/>
+        </w:rPr>
+        <w:t>How you tested your software</w:t>
+      </w:r>
+    </w:p>
+    <w:p>
+      <w:pPr>
+        <w:pStyle w:val="ListParagraph"/>
+        <w:numPr>
+          <w:ilvl w:val="0"/>
+          <w:numId w:val="17"/>
+        </w:numPr>
+        <w:rPr>
+          <w:lang w:eastAsia="en-AU"/>
+        </w:rPr>
+      </w:pPr>
+      <w:r>
+        <w:rPr>
+          <w:lang w:eastAsia="en-AU"/>
+        </w:rPr>
+        <w:t>Performed unit testing thoroughly on each module to find and rectify any errors occurred.</w:t>
+      </w:r>
+    </w:p>
+    <w:p>
+      <w:pPr>
+        <w:pStyle w:val="NoSpacing"/>
+        <w:ind w:left="1080"/>
+        <w:rPr>
+          <w:lang w:eastAsia="en-AU"/>
+        </w:rPr>
+      </w:pPr>
+      <w:r>
+        <w:rPr>
+          <w:lang w:eastAsia="en-AU"/>
+        </w:rPr>
+        <w:t>Unit testing has done on:</w:t>
+      </w:r>
+    </w:p>
+    <w:p>
+      <w:pPr>
+        <w:pStyle w:val="NoSpacing"/>
+        <w:numPr>
+          <w:ilvl w:val="1"/>
+          <w:numId w:val="17"/>
+        </w:numPr>
+        <w:rPr>
+          <w:lang w:eastAsia="en-AU"/>
+        </w:rPr>
+      </w:pPr>
+      <w:r>
+        <w:rPr>
+          <w:lang w:eastAsia="en-AU"/>
+        </w:rPr>
+        <w:t>User input prompt module.</w:t>
+      </w:r>
+    </w:p>
+    <w:p>
+      <w:pPr>
+        <w:pStyle w:val="NoSpacing"/>
+        <w:numPr>
+          <w:ilvl w:val="1"/>
+          <w:numId w:val="17"/>
+        </w:numPr>
+        <w:rPr>
+          <w:lang w:eastAsia="en-AU"/>
+        </w:rPr>
+      </w:pPr>
+      <w:r>
+        <w:rPr>
+          <w:lang w:eastAsia="en-AU"/>
+        </w:rPr>
+        <w:t>Troupe cost calculation method</w:t>
+      </w:r>
+    </w:p>
+    <w:p>
+      <w:pPr>
+        <w:pStyle w:val="NoSpacing"/>
+        <w:numPr>
+          <w:ilvl w:val="1"/>
+          <w:numId w:val="17"/>
+        </w:numPr>
+        <w:rPr>
+          <w:lang w:eastAsia="en-AU"/>
+        </w:rPr>
+      </w:pPr>
+      <w:r>
+        <w:rPr>
+          <w:lang w:eastAsia="en-AU"/>
+        </w:rPr>
+        <w:t>Musician details display method</w:t>
+      </w:r>
+    </w:p>
+    <w:p>
+      <w:pPr>
+        <w:pStyle w:val="NoSpacing"/>
+        <w:numPr>
+          <w:ilvl w:val="1"/>
+          <w:numId w:val="17"/>
+        </w:numPr>
+        <w:rPr>
+          <w:lang w:eastAsia="en-AU"/>
+        </w:rPr>
+      </w:pPr>
+      <w:r>
+        <w:rPr>
+          <w:lang w:eastAsia="en-AU"/>
+        </w:rPr>
+        <w:t>Add musician functionality</w:t>
+      </w:r>
+    </w:p>
+    <w:p>
+      <w:pPr>
+        <w:pStyle w:val="NoSpacing"/>
+        <w:numPr>
+          <w:ilvl w:val="1"/>
+          <w:numId w:val="17"/>
+        </w:numPr>
+        <w:rPr>
+          <w:lang w:eastAsia="en-AU"/>
+        </w:rPr>
+      </w:pPr>
+      <w:r>
+        <w:rPr>
+          <w:lang w:eastAsia="en-AU"/>
+        </w:rPr>
+        <w:t>Show troupe details and summary</w:t>
+      </w:r>
+    </w:p>
+    <w:p>
+      <w:pPr>
+        <w:pStyle w:val="NoSpacing"/>
+        <w:numPr>
+          <w:ilvl w:val="1"/>
+          <w:numId w:val="17"/>
+        </w:numPr>
+        <w:rPr>
+          <w:lang w:eastAsia="en-AU"/>
+        </w:rPr>
+      </w:pPr>
+      <w:r>
+        <w:rPr>
+          <w:lang w:eastAsia="en-AU"/>
+        </w:rPr>
+        <w:t>Reading from the text file method</w:t>
+      </w:r>
+    </w:p>
+    <w:p>
+      <w:pPr>
+        <w:pStyle w:val="NoSpacing"/>
+        <w:numPr>
+          <w:ilvl w:val="1"/>
+          <w:numId w:val="17"/>
+        </w:numPr>
+        <w:rPr>
+          <w:lang w:eastAsia="en-AU"/>
+        </w:rPr>
+      </w:pPr>
+      <w:r>
+        <w:rPr>
+          <w:lang w:eastAsia="en-AU"/>
+        </w:rPr>
+        <w:t>Writing to the text file method.</w:t>
+      </w:r>
+    </w:p>
+    <w:p>
+      <w:pPr>
+        <w:pStyle w:val="ListParagraph"/>
+        <w:numPr>
+          <w:ilvl w:val="0"/>
+          <w:numId w:val="17"/>
+        </w:numPr>
+        <w:ind w:left="709" w:hanging="283"/>
+      </w:pPr>
+      <w:r>
+        <w:t>How you fixed any defects discovered during testin</w:t>
+      </w:r>
+      <w:r>
+        <w:t>g</w:t>
+      </w:r>
+    </w:p>
+    <w:p>
+      <w:pPr>
+        <w:pStyle w:val="ListParagraph"/>
+        <w:numPr>
+          <w:ilvl w:val="1"/>
+          <w:numId w:val="17"/>
+        </w:numPr>
+      </w:pPr>
+      <w:r>
+        <w:t>Effectively applied conditional statements with if else, while loops for data validation.</w:t>
+      </w:r>
+    </w:p>
+    <w:p>
+      <w:pPr>
+        <w:pStyle w:val="ListParagraph"/>
+        <w:numPr>
+          <w:ilvl w:val="0"/>
+          <w:numId w:val="20"/>
+        </w:numPr>
+      </w:pPr>
+      <w:r>
+        <w:t>Your response to the feedback on your VCS use repor</w:t>
+      </w:r>
+      <w:r>
+        <w:t>t</w:t>
+      </w:r>
+    </w:p>
+    <w:p>
+      <w:pPr>
+        <w:pStyle w:val="ListParagraph"/>
+      </w:pPr>
+      <w:r>
+        <w:t>I have updated and successfully uploaded the VCS use report after the changes requested by the client after feedback.</w:t>
+      </w:r>
+    </w:p>
+    <w:p>
+      <w:pPr>
+        <w:pStyle w:val="ListParagraph"/>
+        <w:ind w:firstLine="720"/>
+      </w:pPr>
+      <w:r>
+        <w:t>Updated git commands description such git log and git status and its differences.</w:t>
+      </w:r>
+    </w:p>
+    <w:p>
+      <w:pPr>
+        <w:pStyle w:val="ListParagraph"/>
+        <w:ind w:firstLine="720"/>
+      </w:pPr>
+      <w:r>
+        <w:t>Updated the checklist with examples from the current project.</w:t>
+      </w:r>
+    </w:p>
+    <w:p>
+      <w:pPr>
+        <w:pStyle w:val="ListParagraph"/>
+        <w:numPr>
+          <w:ilvl w:val="0"/>
+          <w:numId w:val="22"/>
+        </w:numPr>
+      </w:pPr>
+      <w:r>
+        <w:t>Obtain user acceptance of your software</w:t>
+      </w:r>
+    </w:p>
+    <w:p>
+      <w:pPr>
+        <w:pStyle w:val="ListParagraph"/>
+      </w:pPr>
+      <w:r>
+        <w:t>Successfully obtained user acceptance of the Musoplan software after the presentation.</w:t>
+      </w:r>
+    </w:p>
+    <w:p>
+      <w:pPr>
+        <w:pStyle w:val="ListParagraph"/>
+      </w:pPr>
+    </w:p>
+    <w:p/>
+    <w:p>
+      <w:pPr>
+        <w:ind w:left="1080"/>
+        <w:rPr>
+          <w:lang w:eastAsia="en-AU"/>
+        </w:rPr>
+      </w:pPr>
+    </w:p>
+    <w:p>
+      <w:pPr>
+        <w:pStyle w:val="NoSpacing"/>
+        <w:rPr>
+          <w:sz w:val="24"/>
+          <w:szCs w:val="24"/>
+        </w:rPr>
+      </w:pPr>
+    </w:p>
+    <w:p>
+      <w:pPr>
+        <w:pStyle w:val="NoSpacing"/>
+        <w:ind w:left="567"/>
+      </w:pPr>
+    </w:p>
+    <w:p>
+      <w:pPr>
+        <w:pStyle w:val="NoSpacing"/>
       </w:pPr>
     </w:p>
     <w:p>
@@ -972,6 +1587,232 @@
     </w:lvl>
   </w:abstractNum>
   <w:abstractNum w:abstractNumId="1" w15:restartNumberingAfterBreak="0">
+    <w:nsid w:val="00FA2ABE"/>
+    <w:multiLevelType w:val="hybridMultilevel"/>
+    <w:tmpl w:val="77E2859E"/>
+    <w:lvl w:ilvl="0" w:tplc="0C090001">
+      <w:start w:val="1"/>
+      <w:numFmt w:val="bullet"/>
+      <w:lvlText w:val=""/>
+      <w:lvlJc w:val="left"/>
+      <w:pPr>
+        <w:ind w:left="720" w:hanging="360"/>
+      </w:pPr>
+      <w:rPr>
+        <w:rFonts w:ascii="Symbol" w:hAnsi="Symbol" w:hint="default"/>
+      </w:rPr>
+    </w:lvl>
+    <w:lvl w:ilvl="1" w:tplc="0C090003" w:tentative="1">
+      <w:start w:val="1"/>
+      <w:numFmt w:val="bullet"/>
+      <w:lvlText w:val="o"/>
+      <w:lvlJc w:val="left"/>
+      <w:pPr>
+        <w:ind w:left="1440" w:hanging="360"/>
+      </w:pPr>
+      <w:rPr>
+        <w:rFonts w:ascii="Courier New" w:hAnsi="Courier New" w:cs="Courier New" w:hint="default"/>
+      </w:rPr>
+    </w:lvl>
+    <w:lvl w:ilvl="2" w:tplc="0C090005" w:tentative="1">
+      <w:start w:val="1"/>
+      <w:numFmt w:val="bullet"/>
+      <w:lvlText w:val=""/>
+      <w:lvlJc w:val="left"/>
+      <w:pPr>
+        <w:ind w:left="2160" w:hanging="360"/>
+      </w:pPr>
+      <w:rPr>
+        <w:rFonts w:ascii="Wingdings" w:hAnsi="Wingdings" w:hint="default"/>
+      </w:rPr>
+    </w:lvl>
+    <w:lvl w:ilvl="3" w:tplc="0C090001" w:tentative="1">
+      <w:start w:val="1"/>
+      <w:numFmt w:val="bullet"/>
+      <w:lvlText w:val=""/>
+      <w:lvlJc w:val="left"/>
+      <w:pPr>
+        <w:ind w:left="2880" w:hanging="360"/>
+      </w:pPr>
+      <w:rPr>
+        <w:rFonts w:ascii="Symbol" w:hAnsi="Symbol" w:hint="default"/>
+      </w:rPr>
+    </w:lvl>
+    <w:lvl w:ilvl="4" w:tplc="0C090003" w:tentative="1">
+      <w:start w:val="1"/>
+      <w:numFmt w:val="bullet"/>
+      <w:lvlText w:val="o"/>
+      <w:lvlJc w:val="left"/>
+      <w:pPr>
+        <w:ind w:left="3600" w:hanging="360"/>
+      </w:pPr>
+      <w:rPr>
+        <w:rFonts w:ascii="Courier New" w:hAnsi="Courier New" w:cs="Courier New" w:hint="default"/>
+      </w:rPr>
+    </w:lvl>
+    <w:lvl w:ilvl="5" w:tplc="0C090005" w:tentative="1">
+      <w:start w:val="1"/>
+      <w:numFmt w:val="bullet"/>
+      <w:lvlText w:val=""/>
+      <w:lvlJc w:val="left"/>
+      <w:pPr>
+        <w:ind w:left="4320" w:hanging="360"/>
+      </w:pPr>
+      <w:rPr>
+        <w:rFonts w:ascii="Wingdings" w:hAnsi="Wingdings" w:hint="default"/>
+      </w:rPr>
+    </w:lvl>
+    <w:lvl w:ilvl="6" w:tplc="0C090001" w:tentative="1">
+      <w:start w:val="1"/>
+      <w:numFmt w:val="bullet"/>
+      <w:lvlText w:val=""/>
+      <w:lvlJc w:val="left"/>
+      <w:pPr>
+        <w:ind w:left="5040" w:hanging="360"/>
+      </w:pPr>
+      <w:rPr>
+        <w:rFonts w:ascii="Symbol" w:hAnsi="Symbol" w:hint="default"/>
+      </w:rPr>
+    </w:lvl>
+    <w:lvl w:ilvl="7" w:tplc="0C090003" w:tentative="1">
+      <w:start w:val="1"/>
+      <w:numFmt w:val="bullet"/>
+      <w:lvlText w:val="o"/>
+      <w:lvlJc w:val="left"/>
+      <w:pPr>
+        <w:ind w:left="5760" w:hanging="360"/>
+      </w:pPr>
+      <w:rPr>
+        <w:rFonts w:ascii="Courier New" w:hAnsi="Courier New" w:cs="Courier New" w:hint="default"/>
+      </w:rPr>
+    </w:lvl>
+    <w:lvl w:ilvl="8" w:tplc="0C090005" w:tentative="1">
+      <w:start w:val="1"/>
+      <w:numFmt w:val="bullet"/>
+      <w:lvlText w:val=""/>
+      <w:lvlJc w:val="left"/>
+      <w:pPr>
+        <w:ind w:left="6480" w:hanging="360"/>
+      </w:pPr>
+      <w:rPr>
+        <w:rFonts w:ascii="Wingdings" w:hAnsi="Wingdings" w:hint="default"/>
+      </w:rPr>
+    </w:lvl>
+  </w:abstractNum>
+  <w:abstractNum w:abstractNumId="2" w15:restartNumberingAfterBreak="0">
+    <w:nsid w:val="044C7484"/>
+    <w:multiLevelType w:val="hybridMultilevel"/>
+    <w:tmpl w:val="AB8A5588"/>
+    <w:lvl w:ilvl="0" w:tplc="0C09000B">
+      <w:start w:val="1"/>
+      <w:numFmt w:val="bullet"/>
+      <w:lvlText w:val=""/>
+      <w:lvlJc w:val="left"/>
+      <w:pPr>
+        <w:ind w:left="2160" w:hanging="360"/>
+      </w:pPr>
+      <w:rPr>
+        <w:rFonts w:ascii="Wingdings" w:hAnsi="Wingdings" w:hint="default"/>
+      </w:rPr>
+    </w:lvl>
+    <w:lvl w:ilvl="1" w:tplc="0C090003" w:tentative="1">
+      <w:start w:val="1"/>
+      <w:numFmt w:val="bullet"/>
+      <w:lvlText w:val="o"/>
+      <w:lvlJc w:val="left"/>
+      <w:pPr>
+        <w:ind w:left="2880" w:hanging="360"/>
+      </w:pPr>
+      <w:rPr>
+        <w:rFonts w:ascii="Courier New" w:hAnsi="Courier New" w:cs="Courier New" w:hint="default"/>
+      </w:rPr>
+    </w:lvl>
+    <w:lvl w:ilvl="2" w:tplc="0C090005" w:tentative="1">
+      <w:start w:val="1"/>
+      <w:numFmt w:val="bullet"/>
+      <w:lvlText w:val=""/>
+      <w:lvlJc w:val="left"/>
+      <w:pPr>
+        <w:ind w:left="3600" w:hanging="360"/>
+      </w:pPr>
+      <w:rPr>
+        <w:rFonts w:ascii="Wingdings" w:hAnsi="Wingdings" w:hint="default"/>
+      </w:rPr>
+    </w:lvl>
+    <w:lvl w:ilvl="3" w:tplc="0C090001" w:tentative="1">
+      <w:start w:val="1"/>
+      <w:numFmt w:val="bullet"/>
+      <w:lvlText w:val=""/>
+      <w:lvlJc w:val="left"/>
+      <w:pPr>
+        <w:ind w:left="4320" w:hanging="360"/>
+      </w:pPr>
+      <w:rPr>
+        <w:rFonts w:ascii="Symbol" w:hAnsi="Symbol" w:hint="default"/>
+      </w:rPr>
+    </w:lvl>
+    <w:lvl w:ilvl="4" w:tplc="0C090003" w:tentative="1">
+      <w:start w:val="1"/>
+      <w:numFmt w:val="bullet"/>
+      <w:lvlText w:val="o"/>
+      <w:lvlJc w:val="left"/>
+      <w:pPr>
+        <w:ind w:left="5040" w:hanging="360"/>
+      </w:pPr>
+      <w:rPr>
+        <w:rFonts w:ascii="Courier New" w:hAnsi="Courier New" w:cs="Courier New" w:hint="default"/>
+      </w:rPr>
+    </w:lvl>
+    <w:lvl w:ilvl="5" w:tplc="0C090005" w:tentative="1">
+      <w:start w:val="1"/>
+      <w:numFmt w:val="bullet"/>
+      <w:lvlText w:val=""/>
+      <w:lvlJc w:val="left"/>
+      <w:pPr>
+        <w:ind w:left="5760" w:hanging="360"/>
+      </w:pPr>
+      <w:rPr>
+        <w:rFonts w:ascii="Wingdings" w:hAnsi="Wingdings" w:hint="default"/>
+      </w:rPr>
+    </w:lvl>
+    <w:lvl w:ilvl="6" w:tplc="0C090001" w:tentative="1">
+      <w:start w:val="1"/>
+      <w:numFmt w:val="bullet"/>
+      <w:lvlText w:val=""/>
+      <w:lvlJc w:val="left"/>
+      <w:pPr>
+        <w:ind w:left="6480" w:hanging="360"/>
+      </w:pPr>
+      <w:rPr>
+        <w:rFonts w:ascii="Symbol" w:hAnsi="Symbol" w:hint="default"/>
+      </w:rPr>
+    </w:lvl>
+    <w:lvl w:ilvl="7" w:tplc="0C090003" w:tentative="1">
+      <w:start w:val="1"/>
+      <w:numFmt w:val="bullet"/>
+      <w:lvlText w:val="o"/>
+      <w:lvlJc w:val="left"/>
+      <w:pPr>
+        <w:ind w:left="7200" w:hanging="360"/>
+      </w:pPr>
+      <w:rPr>
+        <w:rFonts w:ascii="Courier New" w:hAnsi="Courier New" w:cs="Courier New" w:hint="default"/>
+      </w:rPr>
+    </w:lvl>
+    <w:lvl w:ilvl="8" w:tplc="0C090005" w:tentative="1">
+      <w:start w:val="1"/>
+      <w:numFmt w:val="bullet"/>
+      <w:lvlText w:val=""/>
+      <w:lvlJc w:val="left"/>
+      <w:pPr>
+        <w:ind w:left="7920" w:hanging="360"/>
+      </w:pPr>
+      <w:rPr>
+        <w:rFonts w:ascii="Wingdings" w:hAnsi="Wingdings" w:hint="default"/>
+      </w:rPr>
+    </w:lvl>
+  </w:abstractNum>
+  <w:abstractNum w:abstractNumId="3" w15:restartNumberingAfterBreak="0">
     <w:nsid w:val="04DB06B2"/>
     <w:multiLevelType w:val="multilevel"/>
     <w:tmpl w:val="30CC8C72"/>
@@ -1120,7 +1961,7 @@
       </w:rPr>
     </w:lvl>
   </w:abstractNum>
-  <w:abstractNum w:abstractNumId="2" w15:restartNumberingAfterBreak="0">
+  <w:abstractNum w:abstractNumId="4" w15:restartNumberingAfterBreak="0">
     <w:nsid w:val="06907E45"/>
     <w:multiLevelType w:val="multilevel"/>
     <w:tmpl w:val="04CA27FC"/>
@@ -1269,7 +2110,7 @@
       </w:rPr>
     </w:lvl>
   </w:abstractNum>
-  <w:abstractNum w:abstractNumId="3" w15:restartNumberingAfterBreak="0">
+  <w:abstractNum w:abstractNumId="5" w15:restartNumberingAfterBreak="0">
     <w:nsid w:val="08C1733E"/>
     <w:multiLevelType w:val="multilevel"/>
     <w:tmpl w:val="C362026E"/>
@@ -1418,7 +2259,495 @@
       </w:rPr>
     </w:lvl>
   </w:abstractNum>
-  <w:abstractNum w:abstractNumId="4" w15:restartNumberingAfterBreak="0">
+  <w:abstractNum w:abstractNumId="6" w15:restartNumberingAfterBreak="0">
+    <w:nsid w:val="160E4924"/>
+    <w:multiLevelType w:val="hybridMultilevel"/>
+    <w:tmpl w:val="3C029EF8"/>
+    <w:lvl w:ilvl="0" w:tplc="0C090001">
+      <w:start w:val="1"/>
+      <w:numFmt w:val="bullet"/>
+      <w:lvlText w:val=""/>
+      <w:lvlJc w:val="left"/>
+      <w:pPr>
+        <w:ind w:left="720" w:hanging="360"/>
+      </w:pPr>
+      <w:rPr>
+        <w:rFonts w:ascii="Symbol" w:hAnsi="Symbol" w:hint="default"/>
+      </w:rPr>
+    </w:lvl>
+    <w:lvl w:ilvl="1" w:tplc="0C090003" w:tentative="1">
+      <w:start w:val="1"/>
+      <w:numFmt w:val="bullet"/>
+      <w:lvlText w:val="o"/>
+      <w:lvlJc w:val="left"/>
+      <w:pPr>
+        <w:ind w:left="1440" w:hanging="360"/>
+      </w:pPr>
+      <w:rPr>
+        <w:rFonts w:ascii="Courier New" w:hAnsi="Courier New" w:cs="Courier New" w:hint="default"/>
+      </w:rPr>
+    </w:lvl>
+    <w:lvl w:ilvl="2" w:tplc="0C090005" w:tentative="1">
+      <w:start w:val="1"/>
+      <w:numFmt w:val="bullet"/>
+      <w:lvlText w:val=""/>
+      <w:lvlJc w:val="left"/>
+      <w:pPr>
+        <w:ind w:left="2160" w:hanging="360"/>
+      </w:pPr>
+      <w:rPr>
+        <w:rFonts w:ascii="Wingdings" w:hAnsi="Wingdings" w:hint="default"/>
+      </w:rPr>
+    </w:lvl>
+    <w:lvl w:ilvl="3" w:tplc="0C090001" w:tentative="1">
+      <w:start w:val="1"/>
+      <w:numFmt w:val="bullet"/>
+      <w:lvlText w:val=""/>
+      <w:lvlJc w:val="left"/>
+      <w:pPr>
+        <w:ind w:left="2880" w:hanging="360"/>
+      </w:pPr>
+      <w:rPr>
+        <w:rFonts w:ascii="Symbol" w:hAnsi="Symbol" w:hint="default"/>
+      </w:rPr>
+    </w:lvl>
+    <w:lvl w:ilvl="4" w:tplc="0C090003" w:tentative="1">
+      <w:start w:val="1"/>
+      <w:numFmt w:val="bullet"/>
+      <w:lvlText w:val="o"/>
+      <w:lvlJc w:val="left"/>
+      <w:pPr>
+        <w:ind w:left="3600" w:hanging="360"/>
+      </w:pPr>
+      <w:rPr>
+        <w:rFonts w:ascii="Courier New" w:hAnsi="Courier New" w:cs="Courier New" w:hint="default"/>
+      </w:rPr>
+    </w:lvl>
+    <w:lvl w:ilvl="5" w:tplc="0C090005" w:tentative="1">
+      <w:start w:val="1"/>
+      <w:numFmt w:val="bullet"/>
+      <w:lvlText w:val=""/>
+      <w:lvlJc w:val="left"/>
+      <w:pPr>
+        <w:ind w:left="4320" w:hanging="360"/>
+      </w:pPr>
+      <w:rPr>
+        <w:rFonts w:ascii="Wingdings" w:hAnsi="Wingdings" w:hint="default"/>
+      </w:rPr>
+    </w:lvl>
+    <w:lvl w:ilvl="6" w:tplc="0C090001" w:tentative="1">
+      <w:start w:val="1"/>
+      <w:numFmt w:val="bullet"/>
+      <w:lvlText w:val=""/>
+      <w:lvlJc w:val="left"/>
+      <w:pPr>
+        <w:ind w:left="5040" w:hanging="360"/>
+      </w:pPr>
+      <w:rPr>
+        <w:rFonts w:ascii="Symbol" w:hAnsi="Symbol" w:hint="default"/>
+      </w:rPr>
+    </w:lvl>
+    <w:lvl w:ilvl="7" w:tplc="0C090003" w:tentative="1">
+      <w:start w:val="1"/>
+      <w:numFmt w:val="bullet"/>
+      <w:lvlText w:val="o"/>
+      <w:lvlJc w:val="left"/>
+      <w:pPr>
+        <w:ind w:left="5760" w:hanging="360"/>
+      </w:pPr>
+      <w:rPr>
+        <w:rFonts w:ascii="Courier New" w:hAnsi="Courier New" w:cs="Courier New" w:hint="default"/>
+      </w:rPr>
+    </w:lvl>
+    <w:lvl w:ilvl="8" w:tplc="0C090005" w:tentative="1">
+      <w:start w:val="1"/>
+      <w:numFmt w:val="bullet"/>
+      <w:lvlText w:val=""/>
+      <w:lvlJc w:val="left"/>
+      <w:pPr>
+        <w:ind w:left="6480" w:hanging="360"/>
+      </w:pPr>
+      <w:rPr>
+        <w:rFonts w:ascii="Wingdings" w:hAnsi="Wingdings" w:hint="default"/>
+      </w:rPr>
+    </w:lvl>
+  </w:abstractNum>
+  <w:abstractNum w:abstractNumId="7" w15:restartNumberingAfterBreak="0">
+    <w:nsid w:val="184C5971"/>
+    <w:multiLevelType w:val="multilevel"/>
+    <w:tmpl w:val="21C62AA4"/>
+    <w:lvl w:ilvl="0">
+      <w:start w:val="1"/>
+      <w:numFmt w:val="bullet"/>
+      <w:lvlText w:val=""/>
+      <w:lvlJc w:val="left"/>
+      <w:pPr>
+        <w:tabs>
+          <w:tab w:val="num" w:pos="720"/>
+        </w:tabs>
+        <w:ind w:left="720" w:hanging="360"/>
+      </w:pPr>
+      <w:rPr>
+        <w:rFonts w:ascii="Symbol" w:hAnsi="Symbol" w:hint="default"/>
+        <w:sz w:val="20"/>
+      </w:rPr>
+    </w:lvl>
+    <w:lvl w:ilvl="1" w:tentative="1">
+      <w:start w:val="1"/>
+      <w:numFmt w:val="bullet"/>
+      <w:lvlText w:val="o"/>
+      <w:lvlJc w:val="left"/>
+      <w:pPr>
+        <w:tabs>
+          <w:tab w:val="num" w:pos="1440"/>
+        </w:tabs>
+        <w:ind w:left="1440" w:hanging="360"/>
+      </w:pPr>
+      <w:rPr>
+        <w:rFonts w:ascii="Courier New" w:hAnsi="Courier New" w:hint="default"/>
+        <w:sz w:val="20"/>
+      </w:rPr>
+    </w:lvl>
+    <w:lvl w:ilvl="2" w:tentative="1">
+      <w:start w:val="1"/>
+      <w:numFmt w:val="bullet"/>
+      <w:lvlText w:val=""/>
+      <w:lvlJc w:val="left"/>
+      <w:pPr>
+        <w:tabs>
+          <w:tab w:val="num" w:pos="2160"/>
+        </w:tabs>
+        <w:ind w:left="2160" w:hanging="360"/>
+      </w:pPr>
+      <w:rPr>
+        <w:rFonts w:ascii="Wingdings" w:hAnsi="Wingdings" w:hint="default"/>
+        <w:sz w:val="20"/>
+      </w:rPr>
+    </w:lvl>
+    <w:lvl w:ilvl="3" w:tentative="1">
+      <w:start w:val="1"/>
+      <w:numFmt w:val="bullet"/>
+      <w:lvlText w:val=""/>
+      <w:lvlJc w:val="left"/>
+      <w:pPr>
+        <w:tabs>
+          <w:tab w:val="num" w:pos="2880"/>
+        </w:tabs>
+        <w:ind w:left="2880" w:hanging="360"/>
+      </w:pPr>
+      <w:rPr>
+        <w:rFonts w:ascii="Wingdings" w:hAnsi="Wingdings" w:hint="default"/>
+        <w:sz w:val="20"/>
+      </w:rPr>
+    </w:lvl>
+    <w:lvl w:ilvl="4" w:tentative="1">
+      <w:start w:val="1"/>
+      <w:numFmt w:val="bullet"/>
+      <w:lvlText w:val=""/>
+      <w:lvlJc w:val="left"/>
+      <w:pPr>
+        <w:tabs>
+          <w:tab w:val="num" w:pos="3600"/>
+        </w:tabs>
+        <w:ind w:left="3600" w:hanging="360"/>
+      </w:pPr>
+      <w:rPr>
+        <w:rFonts w:ascii="Wingdings" w:hAnsi="Wingdings" w:hint="default"/>
+        <w:sz w:val="20"/>
+      </w:rPr>
+    </w:lvl>
+    <w:lvl w:ilvl="5" w:tentative="1">
+      <w:start w:val="1"/>
+      <w:numFmt w:val="bullet"/>
+      <w:lvlText w:val=""/>
+      <w:lvlJc w:val="left"/>
+      <w:pPr>
+        <w:tabs>
+          <w:tab w:val="num" w:pos="4320"/>
+        </w:tabs>
+        <w:ind w:left="4320" w:hanging="360"/>
+      </w:pPr>
+      <w:rPr>
+        <w:rFonts w:ascii="Wingdings" w:hAnsi="Wingdings" w:hint="default"/>
+        <w:sz w:val="20"/>
+      </w:rPr>
+    </w:lvl>
+    <w:lvl w:ilvl="6" w:tentative="1">
+      <w:start w:val="1"/>
+      <w:numFmt w:val="bullet"/>
+      <w:lvlText w:val=""/>
+      <w:lvlJc w:val="left"/>
+      <w:pPr>
+        <w:tabs>
+          <w:tab w:val="num" w:pos="5040"/>
+        </w:tabs>
+        <w:ind w:left="5040" w:hanging="360"/>
+      </w:pPr>
+      <w:rPr>
+        <w:rFonts w:ascii="Wingdings" w:hAnsi="Wingdings" w:hint="default"/>
+        <w:sz w:val="20"/>
+      </w:rPr>
+    </w:lvl>
+    <w:lvl w:ilvl="7" w:tentative="1">
+      <w:start w:val="1"/>
+      <w:numFmt w:val="bullet"/>
+      <w:lvlText w:val=""/>
+      <w:lvlJc w:val="left"/>
+      <w:pPr>
+        <w:tabs>
+          <w:tab w:val="num" w:pos="5760"/>
+        </w:tabs>
+        <w:ind w:left="5760" w:hanging="360"/>
+      </w:pPr>
+      <w:rPr>
+        <w:rFonts w:ascii="Wingdings" w:hAnsi="Wingdings" w:hint="default"/>
+        <w:sz w:val="20"/>
+      </w:rPr>
+    </w:lvl>
+    <w:lvl w:ilvl="8" w:tentative="1">
+      <w:start w:val="1"/>
+      <w:numFmt w:val="bullet"/>
+      <w:lvlText w:val=""/>
+      <w:lvlJc w:val="left"/>
+      <w:pPr>
+        <w:tabs>
+          <w:tab w:val="num" w:pos="6480"/>
+        </w:tabs>
+        <w:ind w:left="6480" w:hanging="360"/>
+      </w:pPr>
+      <w:rPr>
+        <w:rFonts w:ascii="Wingdings" w:hAnsi="Wingdings" w:hint="default"/>
+        <w:sz w:val="20"/>
+      </w:rPr>
+    </w:lvl>
+  </w:abstractNum>
+  <w:abstractNum w:abstractNumId="8" w15:restartNumberingAfterBreak="0">
+    <w:nsid w:val="223F783A"/>
+    <w:multiLevelType w:val="hybridMultilevel"/>
+    <w:tmpl w:val="9F10A176"/>
+    <w:lvl w:ilvl="0" w:tplc="0C09000B">
+      <w:start w:val="1"/>
+      <w:numFmt w:val="bullet"/>
+      <w:lvlText w:val=""/>
+      <w:lvlJc w:val="left"/>
+      <w:pPr>
+        <w:ind w:left="1440" w:hanging="360"/>
+      </w:pPr>
+      <w:rPr>
+        <w:rFonts w:ascii="Wingdings" w:hAnsi="Wingdings" w:hint="default"/>
+      </w:rPr>
+    </w:lvl>
+    <w:lvl w:ilvl="1" w:tplc="0C090003">
+      <w:start w:val="1"/>
+      <w:numFmt w:val="bullet"/>
+      <w:lvlText w:val="o"/>
+      <w:lvlJc w:val="left"/>
+      <w:pPr>
+        <w:ind w:left="2160" w:hanging="360"/>
+      </w:pPr>
+      <w:rPr>
+        <w:rFonts w:ascii="Courier New" w:hAnsi="Courier New" w:cs="Courier New" w:hint="default"/>
+      </w:rPr>
+    </w:lvl>
+    <w:lvl w:ilvl="2" w:tplc="0C090005" w:tentative="1">
+      <w:start w:val="1"/>
+      <w:numFmt w:val="bullet"/>
+      <w:lvlText w:val=""/>
+      <w:lvlJc w:val="left"/>
+      <w:pPr>
+        <w:ind w:left="2880" w:hanging="360"/>
+      </w:pPr>
+      <w:rPr>
+        <w:rFonts w:ascii="Wingdings" w:hAnsi="Wingdings" w:hint="default"/>
+      </w:rPr>
+    </w:lvl>
+    <w:lvl w:ilvl="3" w:tplc="0C090001" w:tentative="1">
+      <w:start w:val="1"/>
+      <w:numFmt w:val="bullet"/>
+      <w:lvlText w:val=""/>
+      <w:lvlJc w:val="left"/>
+      <w:pPr>
+        <w:ind w:left="3600" w:hanging="360"/>
+      </w:pPr>
+      <w:rPr>
+        <w:rFonts w:ascii="Symbol" w:hAnsi="Symbol" w:hint="default"/>
+      </w:rPr>
+    </w:lvl>
+    <w:lvl w:ilvl="4" w:tplc="0C090003" w:tentative="1">
+      <w:start w:val="1"/>
+      <w:numFmt w:val="bullet"/>
+      <w:lvlText w:val="o"/>
+      <w:lvlJc w:val="left"/>
+      <w:pPr>
+        <w:ind w:left="4320" w:hanging="360"/>
+      </w:pPr>
+      <w:rPr>
+        <w:rFonts w:ascii="Courier New" w:hAnsi="Courier New" w:cs="Courier New" w:hint="default"/>
+      </w:rPr>
+    </w:lvl>
+    <w:lvl w:ilvl="5" w:tplc="0C090005" w:tentative="1">
+      <w:start w:val="1"/>
+      <w:numFmt w:val="bullet"/>
+      <w:lvlText w:val=""/>
+      <w:lvlJc w:val="left"/>
+      <w:pPr>
+        <w:ind w:left="5040" w:hanging="360"/>
+      </w:pPr>
+      <w:rPr>
+        <w:rFonts w:ascii="Wingdings" w:hAnsi="Wingdings" w:hint="default"/>
+      </w:rPr>
+    </w:lvl>
+    <w:lvl w:ilvl="6" w:tplc="0C090001" w:tentative="1">
+      <w:start w:val="1"/>
+      <w:numFmt w:val="bullet"/>
+      <w:lvlText w:val=""/>
+      <w:lvlJc w:val="left"/>
+      <w:pPr>
+        <w:ind w:left="5760" w:hanging="360"/>
+      </w:pPr>
+      <w:rPr>
+        <w:rFonts w:ascii="Symbol" w:hAnsi="Symbol" w:hint="default"/>
+      </w:rPr>
+    </w:lvl>
+    <w:lvl w:ilvl="7" w:tplc="0C090003" w:tentative="1">
+      <w:start w:val="1"/>
+      <w:numFmt w:val="bullet"/>
+      <w:lvlText w:val="o"/>
+      <w:lvlJc w:val="left"/>
+      <w:pPr>
+        <w:ind w:left="6480" w:hanging="360"/>
+      </w:pPr>
+      <w:rPr>
+        <w:rFonts w:ascii="Courier New" w:hAnsi="Courier New" w:cs="Courier New" w:hint="default"/>
+      </w:rPr>
+    </w:lvl>
+    <w:lvl w:ilvl="8" w:tplc="0C090005" w:tentative="1">
+      <w:start w:val="1"/>
+      <w:numFmt w:val="bullet"/>
+      <w:lvlText w:val=""/>
+      <w:lvlJc w:val="left"/>
+      <w:pPr>
+        <w:ind w:left="7200" w:hanging="360"/>
+      </w:pPr>
+      <w:rPr>
+        <w:rFonts w:ascii="Wingdings" w:hAnsi="Wingdings" w:hint="default"/>
+      </w:rPr>
+    </w:lvl>
+  </w:abstractNum>
+  <w:abstractNum w:abstractNumId="9" w15:restartNumberingAfterBreak="0">
+    <w:nsid w:val="26E30594"/>
+    <w:multiLevelType w:val="hybridMultilevel"/>
+    <w:tmpl w:val="AA9E143A"/>
+    <w:lvl w:ilvl="0" w:tplc="0C090001">
+      <w:start w:val="1"/>
+      <w:numFmt w:val="bullet"/>
+      <w:lvlText w:val=""/>
+      <w:lvlJc w:val="left"/>
+      <w:pPr>
+        <w:ind w:left="1440" w:hanging="360"/>
+      </w:pPr>
+      <w:rPr>
+        <w:rFonts w:ascii="Symbol" w:hAnsi="Symbol" w:hint="default"/>
+      </w:rPr>
+    </w:lvl>
+    <w:lvl w:ilvl="1" w:tplc="0C090003">
+      <w:start w:val="1"/>
+      <w:numFmt w:val="bullet"/>
+      <w:lvlText w:val="o"/>
+      <w:lvlJc w:val="left"/>
+      <w:pPr>
+        <w:ind w:left="2160" w:hanging="360"/>
+      </w:pPr>
+      <w:rPr>
+        <w:rFonts w:ascii="Courier New" w:hAnsi="Courier New" w:cs="Courier New" w:hint="default"/>
+      </w:rPr>
+    </w:lvl>
+    <w:lvl w:ilvl="2" w:tplc="0C090005" w:tentative="1">
+      <w:start w:val="1"/>
+      <w:numFmt w:val="bullet"/>
+      <w:lvlText w:val=""/>
+      <w:lvlJc w:val="left"/>
+      <w:pPr>
+        <w:ind w:left="2880" w:hanging="360"/>
+      </w:pPr>
+      <w:rPr>
+        <w:rFonts w:ascii="Wingdings" w:hAnsi="Wingdings" w:hint="default"/>
+      </w:rPr>
+    </w:lvl>
+    <w:lvl w:ilvl="3" w:tplc="0C090001" w:tentative="1">
+      <w:start w:val="1"/>
+      <w:numFmt w:val="bullet"/>
+      <w:lvlText w:val=""/>
+      <w:lvlJc w:val="left"/>
+      <w:pPr>
+        <w:ind w:left="3600" w:hanging="360"/>
+      </w:pPr>
+      <w:rPr>
+        <w:rFonts w:ascii="Symbol" w:hAnsi="Symbol" w:hint="default"/>
+      </w:rPr>
+    </w:lvl>
+    <w:lvl w:ilvl="4" w:tplc="0C090003" w:tentative="1">
+      <w:start w:val="1"/>
+      <w:numFmt w:val="bullet"/>
+      <w:lvlText w:val="o"/>
+      <w:lvlJc w:val="left"/>
+      <w:pPr>
+        <w:ind w:left="4320" w:hanging="360"/>
+      </w:pPr>
+      <w:rPr>
+        <w:rFonts w:ascii="Courier New" w:hAnsi="Courier New" w:cs="Courier New" w:hint="default"/>
+      </w:rPr>
+    </w:lvl>
+    <w:lvl w:ilvl="5" w:tplc="0C090005" w:tentative="1">
+      <w:start w:val="1"/>
+      <w:numFmt w:val="bullet"/>
+      <w:lvlText w:val=""/>
+      <w:lvlJc w:val="left"/>
+      <w:pPr>
+        <w:ind w:left="5040" w:hanging="360"/>
+      </w:pPr>
+      <w:rPr>
+        <w:rFonts w:ascii="Wingdings" w:hAnsi="Wingdings" w:hint="default"/>
+      </w:rPr>
+    </w:lvl>
+    <w:lvl w:ilvl="6" w:tplc="0C090001" w:tentative="1">
+      <w:start w:val="1"/>
+      <w:numFmt w:val="bullet"/>
+      <w:lvlText w:val=""/>
+      <w:lvlJc w:val="left"/>
+      <w:pPr>
+        <w:ind w:left="5760" w:hanging="360"/>
+      </w:pPr>
+      <w:rPr>
+        <w:rFonts w:ascii="Symbol" w:hAnsi="Symbol" w:hint="default"/>
+      </w:rPr>
+    </w:lvl>
+    <w:lvl w:ilvl="7" w:tplc="0C090003" w:tentative="1">
+      <w:start w:val="1"/>
+      <w:numFmt w:val="bullet"/>
+      <w:lvlText w:val="o"/>
+      <w:lvlJc w:val="left"/>
+      <w:pPr>
+        <w:ind w:left="6480" w:hanging="360"/>
+      </w:pPr>
+      <w:rPr>
+        <w:rFonts w:ascii="Courier New" w:hAnsi="Courier New" w:cs="Courier New" w:hint="default"/>
+      </w:rPr>
+    </w:lvl>
+    <w:lvl w:ilvl="8" w:tplc="0C090005" w:tentative="1">
+      <w:start w:val="1"/>
+      <w:numFmt w:val="bullet"/>
+      <w:lvlText w:val=""/>
+      <w:lvlJc w:val="left"/>
+      <w:pPr>
+        <w:ind w:left="7200" w:hanging="360"/>
+      </w:pPr>
+      <w:rPr>
+        <w:rFonts w:ascii="Wingdings" w:hAnsi="Wingdings" w:hint="default"/>
+      </w:rPr>
+    </w:lvl>
+  </w:abstractNum>
+  <w:abstractNum w:abstractNumId="10" w15:restartNumberingAfterBreak="0">
     <w:nsid w:val="270475C0"/>
     <w:multiLevelType w:val="hybridMultilevel"/>
     <w:tmpl w:val="4DF88F6C"/>
@@ -1531,7 +2860,156 @@
       </w:rPr>
     </w:lvl>
   </w:abstractNum>
-  <w:abstractNum w:abstractNumId="5" w15:restartNumberingAfterBreak="0">
+  <w:abstractNum w:abstractNumId="11" w15:restartNumberingAfterBreak="0">
+    <w:nsid w:val="2FA87237"/>
+    <w:multiLevelType w:val="multilevel"/>
+    <w:tmpl w:val="070A5CE6"/>
+    <w:lvl w:ilvl="0">
+      <w:start w:val="1"/>
+      <w:numFmt w:val="bullet"/>
+      <w:lvlText w:val=""/>
+      <w:lvlJc w:val="left"/>
+      <w:pPr>
+        <w:tabs>
+          <w:tab w:val="num" w:pos="720"/>
+        </w:tabs>
+        <w:ind w:left="720" w:hanging="360"/>
+      </w:pPr>
+      <w:rPr>
+        <w:rFonts w:ascii="Symbol" w:hAnsi="Symbol" w:hint="default"/>
+        <w:sz w:val="20"/>
+      </w:rPr>
+    </w:lvl>
+    <w:lvl w:ilvl="1" w:tentative="1">
+      <w:start w:val="1"/>
+      <w:numFmt w:val="bullet"/>
+      <w:lvlText w:val="o"/>
+      <w:lvlJc w:val="left"/>
+      <w:pPr>
+        <w:tabs>
+          <w:tab w:val="num" w:pos="1440"/>
+        </w:tabs>
+        <w:ind w:left="1440" w:hanging="360"/>
+      </w:pPr>
+      <w:rPr>
+        <w:rFonts w:ascii="Courier New" w:hAnsi="Courier New" w:hint="default"/>
+        <w:sz w:val="20"/>
+      </w:rPr>
+    </w:lvl>
+    <w:lvl w:ilvl="2" w:tentative="1">
+      <w:start w:val="1"/>
+      <w:numFmt w:val="bullet"/>
+      <w:lvlText w:val=""/>
+      <w:lvlJc w:val="left"/>
+      <w:pPr>
+        <w:tabs>
+          <w:tab w:val="num" w:pos="2160"/>
+        </w:tabs>
+        <w:ind w:left="2160" w:hanging="360"/>
+      </w:pPr>
+      <w:rPr>
+        <w:rFonts w:ascii="Wingdings" w:hAnsi="Wingdings" w:hint="default"/>
+        <w:sz w:val="20"/>
+      </w:rPr>
+    </w:lvl>
+    <w:lvl w:ilvl="3" w:tentative="1">
+      <w:start w:val="1"/>
+      <w:numFmt w:val="bullet"/>
+      <w:lvlText w:val=""/>
+      <w:lvlJc w:val="left"/>
+      <w:pPr>
+        <w:tabs>
+          <w:tab w:val="num" w:pos="2880"/>
+        </w:tabs>
+        <w:ind w:left="2880" w:hanging="360"/>
+      </w:pPr>
+      <w:rPr>
+        <w:rFonts w:ascii="Wingdings" w:hAnsi="Wingdings" w:hint="default"/>
+        <w:sz w:val="20"/>
+      </w:rPr>
+    </w:lvl>
+    <w:lvl w:ilvl="4" w:tentative="1">
+      <w:start w:val="1"/>
+      <w:numFmt w:val="bullet"/>
+      <w:lvlText w:val=""/>
+      <w:lvlJc w:val="left"/>
+      <w:pPr>
+        <w:tabs>
+          <w:tab w:val="num" w:pos="3600"/>
+        </w:tabs>
+        <w:ind w:left="3600" w:hanging="360"/>
+      </w:pPr>
+      <w:rPr>
+        <w:rFonts w:ascii="Wingdings" w:hAnsi="Wingdings" w:hint="default"/>
+        <w:sz w:val="20"/>
+      </w:rPr>
+    </w:lvl>
+    <w:lvl w:ilvl="5" w:tentative="1">
+      <w:start w:val="1"/>
+      <w:numFmt w:val="bullet"/>
+      <w:lvlText w:val=""/>
+      <w:lvlJc w:val="left"/>
+      <w:pPr>
+        <w:tabs>
+          <w:tab w:val="num" w:pos="4320"/>
+        </w:tabs>
+        <w:ind w:left="4320" w:hanging="360"/>
+      </w:pPr>
+      <w:rPr>
+        <w:rFonts w:ascii="Wingdings" w:hAnsi="Wingdings" w:hint="default"/>
+        <w:sz w:val="20"/>
+      </w:rPr>
+    </w:lvl>
+    <w:lvl w:ilvl="6" w:tentative="1">
+      <w:start w:val="1"/>
+      <w:numFmt w:val="bullet"/>
+      <w:lvlText w:val=""/>
+      <w:lvlJc w:val="left"/>
+      <w:pPr>
+        <w:tabs>
+          <w:tab w:val="num" w:pos="5040"/>
+        </w:tabs>
+        <w:ind w:left="5040" w:hanging="360"/>
+      </w:pPr>
+      <w:rPr>
+        <w:rFonts w:ascii="Wingdings" w:hAnsi="Wingdings" w:hint="default"/>
+        <w:sz w:val="20"/>
+      </w:rPr>
+    </w:lvl>
+    <w:lvl w:ilvl="7" w:tentative="1">
+      <w:start w:val="1"/>
+      <w:numFmt w:val="bullet"/>
+      <w:lvlText w:val=""/>
+      <w:lvlJc w:val="left"/>
+      <w:pPr>
+        <w:tabs>
+          <w:tab w:val="num" w:pos="5760"/>
+        </w:tabs>
+        <w:ind w:left="5760" w:hanging="360"/>
+      </w:pPr>
+      <w:rPr>
+        <w:rFonts w:ascii="Wingdings" w:hAnsi="Wingdings" w:hint="default"/>
+        <w:sz w:val="20"/>
+      </w:rPr>
+    </w:lvl>
+    <w:lvl w:ilvl="8" w:tentative="1">
+      <w:start w:val="1"/>
+      <w:numFmt w:val="bullet"/>
+      <w:lvlText w:val=""/>
+      <w:lvlJc w:val="left"/>
+      <w:pPr>
+        <w:tabs>
+          <w:tab w:val="num" w:pos="6480"/>
+        </w:tabs>
+        <w:ind w:left="6480" w:hanging="360"/>
+      </w:pPr>
+      <w:rPr>
+        <w:rFonts w:ascii="Wingdings" w:hAnsi="Wingdings" w:hint="default"/>
+        <w:sz w:val="20"/>
+      </w:rPr>
+    </w:lvl>
+  </w:abstractNum>
+  <w:abstractNum w:abstractNumId="12" w15:restartNumberingAfterBreak="0">
     <w:nsid w:val="30A432E8"/>
     <w:multiLevelType w:val="multilevel"/>
     <w:tmpl w:val="3F2CFB7C"/>
@@ -1680,7 +3158,7 @@
       </w:rPr>
     </w:lvl>
   </w:abstractNum>
-  <w:abstractNum w:abstractNumId="6" w15:restartNumberingAfterBreak="0">
+  <w:abstractNum w:abstractNumId="13" w15:restartNumberingAfterBreak="0">
     <w:nsid w:val="3CE84AC6"/>
     <w:multiLevelType w:val="hybridMultilevel"/>
     <w:tmpl w:val="4EEAC8C4"/>
@@ -1793,7 +3271,942 @@
       </w:rPr>
     </w:lvl>
   </w:abstractNum>
-  <w:abstractNum w:abstractNumId="7" w15:restartNumberingAfterBreak="0">
+  <w:abstractNum w:abstractNumId="14" w15:restartNumberingAfterBreak="0">
+    <w:nsid w:val="49C728E0"/>
+    <w:multiLevelType w:val="multilevel"/>
+    <w:tmpl w:val="99D858D6"/>
+    <w:lvl w:ilvl="0">
+      <w:start w:val="1"/>
+      <w:numFmt w:val="bullet"/>
+      <w:lvlText w:val=""/>
+      <w:lvlJc w:val="left"/>
+      <w:pPr>
+        <w:tabs>
+          <w:tab w:val="num" w:pos="720"/>
+        </w:tabs>
+        <w:ind w:left="720" w:hanging="360"/>
+      </w:pPr>
+      <w:rPr>
+        <w:rFonts w:ascii="Symbol" w:hAnsi="Symbol" w:hint="default"/>
+        <w:sz w:val="20"/>
+      </w:rPr>
+    </w:lvl>
+    <w:lvl w:ilvl="1" w:tentative="1">
+      <w:start w:val="1"/>
+      <w:numFmt w:val="bullet"/>
+      <w:lvlText w:val="o"/>
+      <w:lvlJc w:val="left"/>
+      <w:pPr>
+        <w:tabs>
+          <w:tab w:val="num" w:pos="1440"/>
+        </w:tabs>
+        <w:ind w:left="1440" w:hanging="360"/>
+      </w:pPr>
+      <w:rPr>
+        <w:rFonts w:ascii="Courier New" w:hAnsi="Courier New" w:hint="default"/>
+        <w:sz w:val="20"/>
+      </w:rPr>
+    </w:lvl>
+    <w:lvl w:ilvl="2" w:tentative="1">
+      <w:start w:val="1"/>
+      <w:numFmt w:val="bullet"/>
+      <w:lvlText w:val=""/>
+      <w:lvlJc w:val="left"/>
+      <w:pPr>
+        <w:tabs>
+          <w:tab w:val="num" w:pos="2160"/>
+        </w:tabs>
+        <w:ind w:left="2160" w:hanging="360"/>
+      </w:pPr>
+      <w:rPr>
+        <w:rFonts w:ascii="Wingdings" w:hAnsi="Wingdings" w:hint="default"/>
+        <w:sz w:val="20"/>
+      </w:rPr>
+    </w:lvl>
+    <w:lvl w:ilvl="3" w:tentative="1">
+      <w:start w:val="1"/>
+      <w:numFmt w:val="bullet"/>
+      <w:lvlText w:val=""/>
+      <w:lvlJc w:val="left"/>
+      <w:pPr>
+        <w:tabs>
+          <w:tab w:val="num" w:pos="2880"/>
+        </w:tabs>
+        <w:ind w:left="2880" w:hanging="360"/>
+      </w:pPr>
+      <w:rPr>
+        <w:rFonts w:ascii="Wingdings" w:hAnsi="Wingdings" w:hint="default"/>
+        <w:sz w:val="20"/>
+      </w:rPr>
+    </w:lvl>
+    <w:lvl w:ilvl="4" w:tentative="1">
+      <w:start w:val="1"/>
+      <w:numFmt w:val="bullet"/>
+      <w:lvlText w:val=""/>
+      <w:lvlJc w:val="left"/>
+      <w:pPr>
+        <w:tabs>
+          <w:tab w:val="num" w:pos="3600"/>
+        </w:tabs>
+        <w:ind w:left="3600" w:hanging="360"/>
+      </w:pPr>
+      <w:rPr>
+        <w:rFonts w:ascii="Wingdings" w:hAnsi="Wingdings" w:hint="default"/>
+        <w:sz w:val="20"/>
+      </w:rPr>
+    </w:lvl>
+    <w:lvl w:ilvl="5" w:tentative="1">
+      <w:start w:val="1"/>
+      <w:numFmt w:val="bullet"/>
+      <w:lvlText w:val=""/>
+      <w:lvlJc w:val="left"/>
+      <w:pPr>
+        <w:tabs>
+          <w:tab w:val="num" w:pos="4320"/>
+        </w:tabs>
+        <w:ind w:left="4320" w:hanging="360"/>
+      </w:pPr>
+      <w:rPr>
+        <w:rFonts w:ascii="Wingdings" w:hAnsi="Wingdings" w:hint="default"/>
+        <w:sz w:val="20"/>
+      </w:rPr>
+    </w:lvl>
+    <w:lvl w:ilvl="6" w:tentative="1">
+      <w:start w:val="1"/>
+      <w:numFmt w:val="bullet"/>
+      <w:lvlText w:val=""/>
+      <w:lvlJc w:val="left"/>
+      <w:pPr>
+        <w:tabs>
+          <w:tab w:val="num" w:pos="5040"/>
+        </w:tabs>
+        <w:ind w:left="5040" w:hanging="360"/>
+      </w:pPr>
+      <w:rPr>
+        <w:rFonts w:ascii="Wingdings" w:hAnsi="Wingdings" w:hint="default"/>
+        <w:sz w:val="20"/>
+      </w:rPr>
+    </w:lvl>
+    <w:lvl w:ilvl="7" w:tentative="1">
+      <w:start w:val="1"/>
+      <w:numFmt w:val="bullet"/>
+      <w:lvlText w:val=""/>
+      <w:lvlJc w:val="left"/>
+      <w:pPr>
+        <w:tabs>
+          <w:tab w:val="num" w:pos="5760"/>
+        </w:tabs>
+        <w:ind w:left="5760" w:hanging="360"/>
+      </w:pPr>
+      <w:rPr>
+        <w:rFonts w:ascii="Wingdings" w:hAnsi="Wingdings" w:hint="default"/>
+        <w:sz w:val="20"/>
+      </w:rPr>
+    </w:lvl>
+    <w:lvl w:ilvl="8" w:tentative="1">
+      <w:start w:val="1"/>
+      <w:numFmt w:val="bullet"/>
+      <w:lvlText w:val=""/>
+      <w:lvlJc w:val="left"/>
+      <w:pPr>
+        <w:tabs>
+          <w:tab w:val="num" w:pos="6480"/>
+        </w:tabs>
+        <w:ind w:left="6480" w:hanging="360"/>
+      </w:pPr>
+      <w:rPr>
+        <w:rFonts w:ascii="Wingdings" w:hAnsi="Wingdings" w:hint="default"/>
+        <w:sz w:val="20"/>
+      </w:rPr>
+    </w:lvl>
+  </w:abstractNum>
+  <w:abstractNum w:abstractNumId="15" w15:restartNumberingAfterBreak="0">
+    <w:nsid w:val="4BD43FC7"/>
+    <w:multiLevelType w:val="multilevel"/>
+    <w:tmpl w:val="E6D8706A"/>
+    <w:lvl w:ilvl="0">
+      <w:start w:val="1"/>
+      <w:numFmt w:val="bullet"/>
+      <w:lvlText w:val=""/>
+      <w:lvlJc w:val="left"/>
+      <w:pPr>
+        <w:tabs>
+          <w:tab w:val="num" w:pos="720"/>
+        </w:tabs>
+        <w:ind w:left="720" w:hanging="360"/>
+      </w:pPr>
+      <w:rPr>
+        <w:rFonts w:ascii="Symbol" w:hAnsi="Symbol" w:hint="default"/>
+        <w:sz w:val="20"/>
+      </w:rPr>
+    </w:lvl>
+    <w:lvl w:ilvl="1" w:tentative="1">
+      <w:start w:val="1"/>
+      <w:numFmt w:val="bullet"/>
+      <w:lvlText w:val="o"/>
+      <w:lvlJc w:val="left"/>
+      <w:pPr>
+        <w:tabs>
+          <w:tab w:val="num" w:pos="1440"/>
+        </w:tabs>
+        <w:ind w:left="1440" w:hanging="360"/>
+      </w:pPr>
+      <w:rPr>
+        <w:rFonts w:ascii="Courier New" w:hAnsi="Courier New" w:hint="default"/>
+        <w:sz w:val="20"/>
+      </w:rPr>
+    </w:lvl>
+    <w:lvl w:ilvl="2" w:tentative="1">
+      <w:start w:val="1"/>
+      <w:numFmt w:val="bullet"/>
+      <w:lvlText w:val=""/>
+      <w:lvlJc w:val="left"/>
+      <w:pPr>
+        <w:tabs>
+          <w:tab w:val="num" w:pos="2160"/>
+        </w:tabs>
+        <w:ind w:left="2160" w:hanging="360"/>
+      </w:pPr>
+      <w:rPr>
+        <w:rFonts w:ascii="Wingdings" w:hAnsi="Wingdings" w:hint="default"/>
+        <w:sz w:val="20"/>
+      </w:rPr>
+    </w:lvl>
+    <w:lvl w:ilvl="3" w:tentative="1">
+      <w:start w:val="1"/>
+      <w:numFmt w:val="bullet"/>
+      <w:lvlText w:val=""/>
+      <w:lvlJc w:val="left"/>
+      <w:pPr>
+        <w:tabs>
+          <w:tab w:val="num" w:pos="2880"/>
+        </w:tabs>
+        <w:ind w:left="2880" w:hanging="360"/>
+      </w:pPr>
+      <w:rPr>
+        <w:rFonts w:ascii="Wingdings" w:hAnsi="Wingdings" w:hint="default"/>
+        <w:sz w:val="20"/>
+      </w:rPr>
+    </w:lvl>
+    <w:lvl w:ilvl="4" w:tentative="1">
+      <w:start w:val="1"/>
+      <w:numFmt w:val="bullet"/>
+      <w:lvlText w:val=""/>
+      <w:lvlJc w:val="left"/>
+      <w:pPr>
+        <w:tabs>
+          <w:tab w:val="num" w:pos="3600"/>
+        </w:tabs>
+        <w:ind w:left="3600" w:hanging="360"/>
+      </w:pPr>
+      <w:rPr>
+        <w:rFonts w:ascii="Wingdings" w:hAnsi="Wingdings" w:hint="default"/>
+        <w:sz w:val="20"/>
+      </w:rPr>
+    </w:lvl>
+    <w:lvl w:ilvl="5" w:tentative="1">
+      <w:start w:val="1"/>
+      <w:numFmt w:val="bullet"/>
+      <w:lvlText w:val=""/>
+      <w:lvlJc w:val="left"/>
+      <w:pPr>
+        <w:tabs>
+          <w:tab w:val="num" w:pos="4320"/>
+        </w:tabs>
+        <w:ind w:left="4320" w:hanging="360"/>
+      </w:pPr>
+      <w:rPr>
+        <w:rFonts w:ascii="Wingdings" w:hAnsi="Wingdings" w:hint="default"/>
+        <w:sz w:val="20"/>
+      </w:rPr>
+    </w:lvl>
+    <w:lvl w:ilvl="6" w:tentative="1">
+      <w:start w:val="1"/>
+      <w:numFmt w:val="bullet"/>
+      <w:lvlText w:val=""/>
+      <w:lvlJc w:val="left"/>
+      <w:pPr>
+        <w:tabs>
+          <w:tab w:val="num" w:pos="5040"/>
+        </w:tabs>
+        <w:ind w:left="5040" w:hanging="360"/>
+      </w:pPr>
+      <w:rPr>
+        <w:rFonts w:ascii="Wingdings" w:hAnsi="Wingdings" w:hint="default"/>
+        <w:sz w:val="20"/>
+      </w:rPr>
+    </w:lvl>
+    <w:lvl w:ilvl="7" w:tentative="1">
+      <w:start w:val="1"/>
+      <w:numFmt w:val="bullet"/>
+      <w:lvlText w:val=""/>
+      <w:lvlJc w:val="left"/>
+      <w:pPr>
+        <w:tabs>
+          <w:tab w:val="num" w:pos="5760"/>
+        </w:tabs>
+        <w:ind w:left="5760" w:hanging="360"/>
+      </w:pPr>
+      <w:rPr>
+        <w:rFonts w:ascii="Wingdings" w:hAnsi="Wingdings" w:hint="default"/>
+        <w:sz w:val="20"/>
+      </w:rPr>
+    </w:lvl>
+    <w:lvl w:ilvl="8" w:tentative="1">
+      <w:start w:val="1"/>
+      <w:numFmt w:val="bullet"/>
+      <w:lvlText w:val=""/>
+      <w:lvlJc w:val="left"/>
+      <w:pPr>
+        <w:tabs>
+          <w:tab w:val="num" w:pos="6480"/>
+        </w:tabs>
+        <w:ind w:left="6480" w:hanging="360"/>
+      </w:pPr>
+      <w:rPr>
+        <w:rFonts w:ascii="Wingdings" w:hAnsi="Wingdings" w:hint="default"/>
+        <w:sz w:val="20"/>
+      </w:rPr>
+    </w:lvl>
+  </w:abstractNum>
+  <w:abstractNum w:abstractNumId="16" w15:restartNumberingAfterBreak="0">
+    <w:nsid w:val="4D2666C2"/>
+    <w:multiLevelType w:val="multilevel"/>
+    <w:tmpl w:val="BB3A114C"/>
+    <w:lvl w:ilvl="0">
+      <w:start w:val="1"/>
+      <w:numFmt w:val="bullet"/>
+      <w:lvlText w:val=""/>
+      <w:lvlJc w:val="left"/>
+      <w:pPr>
+        <w:tabs>
+          <w:tab w:val="num" w:pos="720"/>
+        </w:tabs>
+        <w:ind w:left="720" w:hanging="360"/>
+      </w:pPr>
+      <w:rPr>
+        <w:rFonts w:ascii="Symbol" w:hAnsi="Symbol" w:hint="default"/>
+        <w:sz w:val="20"/>
+      </w:rPr>
+    </w:lvl>
+    <w:lvl w:ilvl="1" w:tentative="1">
+      <w:start w:val="1"/>
+      <w:numFmt w:val="bullet"/>
+      <w:lvlText w:val="o"/>
+      <w:lvlJc w:val="left"/>
+      <w:pPr>
+        <w:tabs>
+          <w:tab w:val="num" w:pos="1440"/>
+        </w:tabs>
+        <w:ind w:left="1440" w:hanging="360"/>
+      </w:pPr>
+      <w:rPr>
+        <w:rFonts w:ascii="Courier New" w:hAnsi="Courier New" w:hint="default"/>
+        <w:sz w:val="20"/>
+      </w:rPr>
+    </w:lvl>
+    <w:lvl w:ilvl="2" w:tentative="1">
+      <w:start w:val="1"/>
+      <w:numFmt w:val="bullet"/>
+      <w:lvlText w:val=""/>
+      <w:lvlJc w:val="left"/>
+      <w:pPr>
+        <w:tabs>
+          <w:tab w:val="num" w:pos="2160"/>
+        </w:tabs>
+        <w:ind w:left="2160" w:hanging="360"/>
+      </w:pPr>
+      <w:rPr>
+        <w:rFonts w:ascii="Wingdings" w:hAnsi="Wingdings" w:hint="default"/>
+        <w:sz w:val="20"/>
+      </w:rPr>
+    </w:lvl>
+    <w:lvl w:ilvl="3" w:tentative="1">
+      <w:start w:val="1"/>
+      <w:numFmt w:val="bullet"/>
+      <w:lvlText w:val=""/>
+      <w:lvlJc w:val="left"/>
+      <w:pPr>
+        <w:tabs>
+          <w:tab w:val="num" w:pos="2880"/>
+        </w:tabs>
+        <w:ind w:left="2880" w:hanging="360"/>
+      </w:pPr>
+      <w:rPr>
+        <w:rFonts w:ascii="Wingdings" w:hAnsi="Wingdings" w:hint="default"/>
+        <w:sz w:val="20"/>
+      </w:rPr>
+    </w:lvl>
+    <w:lvl w:ilvl="4" w:tentative="1">
+      <w:start w:val="1"/>
+      <w:numFmt w:val="bullet"/>
+      <w:lvlText w:val=""/>
+      <w:lvlJc w:val="left"/>
+      <w:pPr>
+        <w:tabs>
+          <w:tab w:val="num" w:pos="3600"/>
+        </w:tabs>
+        <w:ind w:left="3600" w:hanging="360"/>
+      </w:pPr>
+      <w:rPr>
+        <w:rFonts w:ascii="Wingdings" w:hAnsi="Wingdings" w:hint="default"/>
+        <w:sz w:val="20"/>
+      </w:rPr>
+    </w:lvl>
+    <w:lvl w:ilvl="5" w:tentative="1">
+      <w:start w:val="1"/>
+      <w:numFmt w:val="bullet"/>
+      <w:lvlText w:val=""/>
+      <w:lvlJc w:val="left"/>
+      <w:pPr>
+        <w:tabs>
+          <w:tab w:val="num" w:pos="4320"/>
+        </w:tabs>
+        <w:ind w:left="4320" w:hanging="360"/>
+      </w:pPr>
+      <w:rPr>
+        <w:rFonts w:ascii="Wingdings" w:hAnsi="Wingdings" w:hint="default"/>
+        <w:sz w:val="20"/>
+      </w:rPr>
+    </w:lvl>
+    <w:lvl w:ilvl="6" w:tentative="1">
+      <w:start w:val="1"/>
+      <w:numFmt w:val="bullet"/>
+      <w:lvlText w:val=""/>
+      <w:lvlJc w:val="left"/>
+      <w:pPr>
+        <w:tabs>
+          <w:tab w:val="num" w:pos="5040"/>
+        </w:tabs>
+        <w:ind w:left="5040" w:hanging="360"/>
+      </w:pPr>
+      <w:rPr>
+        <w:rFonts w:ascii="Wingdings" w:hAnsi="Wingdings" w:hint="default"/>
+        <w:sz w:val="20"/>
+      </w:rPr>
+    </w:lvl>
+    <w:lvl w:ilvl="7" w:tentative="1">
+      <w:start w:val="1"/>
+      <w:numFmt w:val="bullet"/>
+      <w:lvlText w:val=""/>
+      <w:lvlJc w:val="left"/>
+      <w:pPr>
+        <w:tabs>
+          <w:tab w:val="num" w:pos="5760"/>
+        </w:tabs>
+        <w:ind w:left="5760" w:hanging="360"/>
+      </w:pPr>
+      <w:rPr>
+        <w:rFonts w:ascii="Wingdings" w:hAnsi="Wingdings" w:hint="default"/>
+        <w:sz w:val="20"/>
+      </w:rPr>
+    </w:lvl>
+    <w:lvl w:ilvl="8" w:tentative="1">
+      <w:start w:val="1"/>
+      <w:numFmt w:val="bullet"/>
+      <w:lvlText w:val=""/>
+      <w:lvlJc w:val="left"/>
+      <w:pPr>
+        <w:tabs>
+          <w:tab w:val="num" w:pos="6480"/>
+        </w:tabs>
+        <w:ind w:left="6480" w:hanging="360"/>
+      </w:pPr>
+      <w:rPr>
+        <w:rFonts w:ascii="Wingdings" w:hAnsi="Wingdings" w:hint="default"/>
+        <w:sz w:val="20"/>
+      </w:rPr>
+    </w:lvl>
+  </w:abstractNum>
+  <w:abstractNum w:abstractNumId="17" w15:restartNumberingAfterBreak="0">
+    <w:nsid w:val="53442ED5"/>
+    <w:multiLevelType w:val="hybridMultilevel"/>
+    <w:tmpl w:val="908E2C80"/>
+    <w:lvl w:ilvl="0" w:tplc="0C09000B">
+      <w:start w:val="1"/>
+      <w:numFmt w:val="bullet"/>
+      <w:lvlText w:val=""/>
+      <w:lvlJc w:val="left"/>
+      <w:pPr>
+        <w:ind w:left="1440" w:hanging="360"/>
+      </w:pPr>
+      <w:rPr>
+        <w:rFonts w:ascii="Wingdings" w:hAnsi="Wingdings" w:hint="default"/>
+      </w:rPr>
+    </w:lvl>
+    <w:lvl w:ilvl="1" w:tplc="0C090003" w:tentative="1">
+      <w:start w:val="1"/>
+      <w:numFmt w:val="bullet"/>
+      <w:lvlText w:val="o"/>
+      <w:lvlJc w:val="left"/>
+      <w:pPr>
+        <w:ind w:left="2160" w:hanging="360"/>
+      </w:pPr>
+      <w:rPr>
+        <w:rFonts w:ascii="Courier New" w:hAnsi="Courier New" w:cs="Courier New" w:hint="default"/>
+      </w:rPr>
+    </w:lvl>
+    <w:lvl w:ilvl="2" w:tplc="0C090005" w:tentative="1">
+      <w:start w:val="1"/>
+      <w:numFmt w:val="bullet"/>
+      <w:lvlText w:val=""/>
+      <w:lvlJc w:val="left"/>
+      <w:pPr>
+        <w:ind w:left="2880" w:hanging="360"/>
+      </w:pPr>
+      <w:rPr>
+        <w:rFonts w:ascii="Wingdings" w:hAnsi="Wingdings" w:hint="default"/>
+      </w:rPr>
+    </w:lvl>
+    <w:lvl w:ilvl="3" w:tplc="0C090001" w:tentative="1">
+      <w:start w:val="1"/>
+      <w:numFmt w:val="bullet"/>
+      <w:lvlText w:val=""/>
+      <w:lvlJc w:val="left"/>
+      <w:pPr>
+        <w:ind w:left="3600" w:hanging="360"/>
+      </w:pPr>
+      <w:rPr>
+        <w:rFonts w:ascii="Symbol" w:hAnsi="Symbol" w:hint="default"/>
+      </w:rPr>
+    </w:lvl>
+    <w:lvl w:ilvl="4" w:tplc="0C090003" w:tentative="1">
+      <w:start w:val="1"/>
+      <w:numFmt w:val="bullet"/>
+      <w:lvlText w:val="o"/>
+      <w:lvlJc w:val="left"/>
+      <w:pPr>
+        <w:ind w:left="4320" w:hanging="360"/>
+      </w:pPr>
+      <w:rPr>
+        <w:rFonts w:ascii="Courier New" w:hAnsi="Courier New" w:cs="Courier New" w:hint="default"/>
+      </w:rPr>
+    </w:lvl>
+    <w:lvl w:ilvl="5" w:tplc="0C090005" w:tentative="1">
+      <w:start w:val="1"/>
+      <w:numFmt w:val="bullet"/>
+      <w:lvlText w:val=""/>
+      <w:lvlJc w:val="left"/>
+      <w:pPr>
+        <w:ind w:left="5040" w:hanging="360"/>
+      </w:pPr>
+      <w:rPr>
+        <w:rFonts w:ascii="Wingdings" w:hAnsi="Wingdings" w:hint="default"/>
+      </w:rPr>
+    </w:lvl>
+    <w:lvl w:ilvl="6" w:tplc="0C090001" w:tentative="1">
+      <w:start w:val="1"/>
+      <w:numFmt w:val="bullet"/>
+      <w:lvlText w:val=""/>
+      <w:lvlJc w:val="left"/>
+      <w:pPr>
+        <w:ind w:left="5760" w:hanging="360"/>
+      </w:pPr>
+      <w:rPr>
+        <w:rFonts w:ascii="Symbol" w:hAnsi="Symbol" w:hint="default"/>
+      </w:rPr>
+    </w:lvl>
+    <w:lvl w:ilvl="7" w:tplc="0C090003" w:tentative="1">
+      <w:start w:val="1"/>
+      <w:numFmt w:val="bullet"/>
+      <w:lvlText w:val="o"/>
+      <w:lvlJc w:val="left"/>
+      <w:pPr>
+        <w:ind w:left="6480" w:hanging="360"/>
+      </w:pPr>
+      <w:rPr>
+        <w:rFonts w:ascii="Courier New" w:hAnsi="Courier New" w:cs="Courier New" w:hint="default"/>
+      </w:rPr>
+    </w:lvl>
+    <w:lvl w:ilvl="8" w:tplc="0C090005" w:tentative="1">
+      <w:start w:val="1"/>
+      <w:numFmt w:val="bullet"/>
+      <w:lvlText w:val=""/>
+      <w:lvlJc w:val="left"/>
+      <w:pPr>
+        <w:ind w:left="7200" w:hanging="360"/>
+      </w:pPr>
+      <w:rPr>
+        <w:rFonts w:ascii="Wingdings" w:hAnsi="Wingdings" w:hint="default"/>
+      </w:rPr>
+    </w:lvl>
+  </w:abstractNum>
+  <w:abstractNum w:abstractNumId="18" w15:restartNumberingAfterBreak="0">
+    <w:nsid w:val="5DE42BA3"/>
+    <w:multiLevelType w:val="hybridMultilevel"/>
+    <w:tmpl w:val="7F6CE59A"/>
+    <w:lvl w:ilvl="0" w:tplc="0C090001">
+      <w:start w:val="1"/>
+      <w:numFmt w:val="bullet"/>
+      <w:lvlText w:val=""/>
+      <w:lvlJc w:val="left"/>
+      <w:pPr>
+        <w:ind w:left="720" w:hanging="360"/>
+      </w:pPr>
+      <w:rPr>
+        <w:rFonts w:ascii="Symbol" w:hAnsi="Symbol" w:hint="default"/>
+      </w:rPr>
+    </w:lvl>
+    <w:lvl w:ilvl="1" w:tplc="0C090003" w:tentative="1">
+      <w:start w:val="1"/>
+      <w:numFmt w:val="bullet"/>
+      <w:lvlText w:val="o"/>
+      <w:lvlJc w:val="left"/>
+      <w:pPr>
+        <w:ind w:left="1440" w:hanging="360"/>
+      </w:pPr>
+      <w:rPr>
+        <w:rFonts w:ascii="Courier New" w:hAnsi="Courier New" w:cs="Courier New" w:hint="default"/>
+      </w:rPr>
+    </w:lvl>
+    <w:lvl w:ilvl="2" w:tplc="0C090005" w:tentative="1">
+      <w:start w:val="1"/>
+      <w:numFmt w:val="bullet"/>
+      <w:lvlText w:val=""/>
+      <w:lvlJc w:val="left"/>
+      <w:pPr>
+        <w:ind w:left="2160" w:hanging="360"/>
+      </w:pPr>
+      <w:rPr>
+        <w:rFonts w:ascii="Wingdings" w:hAnsi="Wingdings" w:hint="default"/>
+      </w:rPr>
+    </w:lvl>
+    <w:lvl w:ilvl="3" w:tplc="0C090001" w:tentative="1">
+      <w:start w:val="1"/>
+      <w:numFmt w:val="bullet"/>
+      <w:lvlText w:val=""/>
+      <w:lvlJc w:val="left"/>
+      <w:pPr>
+        <w:ind w:left="2880" w:hanging="360"/>
+      </w:pPr>
+      <w:rPr>
+        <w:rFonts w:ascii="Symbol" w:hAnsi="Symbol" w:hint="default"/>
+      </w:rPr>
+    </w:lvl>
+    <w:lvl w:ilvl="4" w:tplc="0C090003" w:tentative="1">
+      <w:start w:val="1"/>
+      <w:numFmt w:val="bullet"/>
+      <w:lvlText w:val="o"/>
+      <w:lvlJc w:val="left"/>
+      <w:pPr>
+        <w:ind w:left="3600" w:hanging="360"/>
+      </w:pPr>
+      <w:rPr>
+        <w:rFonts w:ascii="Courier New" w:hAnsi="Courier New" w:cs="Courier New" w:hint="default"/>
+      </w:rPr>
+    </w:lvl>
+    <w:lvl w:ilvl="5" w:tplc="0C090005" w:tentative="1">
+      <w:start w:val="1"/>
+      <w:numFmt w:val="bullet"/>
+      <w:lvlText w:val=""/>
+      <w:lvlJc w:val="left"/>
+      <w:pPr>
+        <w:ind w:left="4320" w:hanging="360"/>
+      </w:pPr>
+      <w:rPr>
+        <w:rFonts w:ascii="Wingdings" w:hAnsi="Wingdings" w:hint="default"/>
+      </w:rPr>
+    </w:lvl>
+    <w:lvl w:ilvl="6" w:tplc="0C090001" w:tentative="1">
+      <w:start w:val="1"/>
+      <w:numFmt w:val="bullet"/>
+      <w:lvlText w:val=""/>
+      <w:lvlJc w:val="left"/>
+      <w:pPr>
+        <w:ind w:left="5040" w:hanging="360"/>
+      </w:pPr>
+      <w:rPr>
+        <w:rFonts w:ascii="Symbol" w:hAnsi="Symbol" w:hint="default"/>
+      </w:rPr>
+    </w:lvl>
+    <w:lvl w:ilvl="7" w:tplc="0C090003" w:tentative="1">
+      <w:start w:val="1"/>
+      <w:numFmt w:val="bullet"/>
+      <w:lvlText w:val="o"/>
+      <w:lvlJc w:val="left"/>
+      <w:pPr>
+        <w:ind w:left="5760" w:hanging="360"/>
+      </w:pPr>
+      <w:rPr>
+        <w:rFonts w:ascii="Courier New" w:hAnsi="Courier New" w:cs="Courier New" w:hint="default"/>
+      </w:rPr>
+    </w:lvl>
+    <w:lvl w:ilvl="8" w:tplc="0C090005" w:tentative="1">
+      <w:start w:val="1"/>
+      <w:numFmt w:val="bullet"/>
+      <w:lvlText w:val=""/>
+      <w:lvlJc w:val="left"/>
+      <w:pPr>
+        <w:ind w:left="6480" w:hanging="360"/>
+      </w:pPr>
+      <w:rPr>
+        <w:rFonts w:ascii="Wingdings" w:hAnsi="Wingdings" w:hint="default"/>
+      </w:rPr>
+    </w:lvl>
+  </w:abstractNum>
+  <w:abstractNum w:abstractNumId="19" w15:restartNumberingAfterBreak="0">
+    <w:nsid w:val="60375D1D"/>
+    <w:multiLevelType w:val="multilevel"/>
+    <w:tmpl w:val="E3248234"/>
+    <w:lvl w:ilvl="0">
+      <w:start w:val="1"/>
+      <w:numFmt w:val="bullet"/>
+      <w:lvlText w:val=""/>
+      <w:lvlJc w:val="left"/>
+      <w:pPr>
+        <w:tabs>
+          <w:tab w:val="num" w:pos="720"/>
+        </w:tabs>
+        <w:ind w:left="720" w:hanging="360"/>
+      </w:pPr>
+      <w:rPr>
+        <w:rFonts w:ascii="Symbol" w:hAnsi="Symbol" w:hint="default"/>
+        <w:sz w:val="20"/>
+      </w:rPr>
+    </w:lvl>
+    <w:lvl w:ilvl="1" w:tentative="1">
+      <w:start w:val="1"/>
+      <w:numFmt w:val="bullet"/>
+      <w:lvlText w:val="o"/>
+      <w:lvlJc w:val="left"/>
+      <w:pPr>
+        <w:tabs>
+          <w:tab w:val="num" w:pos="1440"/>
+        </w:tabs>
+        <w:ind w:left="1440" w:hanging="360"/>
+      </w:pPr>
+      <w:rPr>
+        <w:rFonts w:ascii="Courier New" w:hAnsi="Courier New" w:hint="default"/>
+        <w:sz w:val="20"/>
+      </w:rPr>
+    </w:lvl>
+    <w:lvl w:ilvl="2" w:tentative="1">
+      <w:start w:val="1"/>
+      <w:numFmt w:val="bullet"/>
+      <w:lvlText w:val=""/>
+      <w:lvlJc w:val="left"/>
+      <w:pPr>
+        <w:tabs>
+          <w:tab w:val="num" w:pos="2160"/>
+        </w:tabs>
+        <w:ind w:left="2160" w:hanging="360"/>
+      </w:pPr>
+      <w:rPr>
+        <w:rFonts w:ascii="Wingdings" w:hAnsi="Wingdings" w:hint="default"/>
+        <w:sz w:val="20"/>
+      </w:rPr>
+    </w:lvl>
+    <w:lvl w:ilvl="3" w:tentative="1">
+      <w:start w:val="1"/>
+      <w:numFmt w:val="bullet"/>
+      <w:lvlText w:val=""/>
+      <w:lvlJc w:val="left"/>
+      <w:pPr>
+        <w:tabs>
+          <w:tab w:val="num" w:pos="2880"/>
+        </w:tabs>
+        <w:ind w:left="2880" w:hanging="360"/>
+      </w:pPr>
+      <w:rPr>
+        <w:rFonts w:ascii="Wingdings" w:hAnsi="Wingdings" w:hint="default"/>
+        <w:sz w:val="20"/>
+      </w:rPr>
+    </w:lvl>
+    <w:lvl w:ilvl="4" w:tentative="1">
+      <w:start w:val="1"/>
+      <w:numFmt w:val="bullet"/>
+      <w:lvlText w:val=""/>
+      <w:lvlJc w:val="left"/>
+      <w:pPr>
+        <w:tabs>
+          <w:tab w:val="num" w:pos="3600"/>
+        </w:tabs>
+        <w:ind w:left="3600" w:hanging="360"/>
+      </w:pPr>
+      <w:rPr>
+        <w:rFonts w:ascii="Wingdings" w:hAnsi="Wingdings" w:hint="default"/>
+        <w:sz w:val="20"/>
+      </w:rPr>
+    </w:lvl>
+    <w:lvl w:ilvl="5" w:tentative="1">
+      <w:start w:val="1"/>
+      <w:numFmt w:val="bullet"/>
+      <w:lvlText w:val=""/>
+      <w:lvlJc w:val="left"/>
+      <w:pPr>
+        <w:tabs>
+          <w:tab w:val="num" w:pos="4320"/>
+        </w:tabs>
+        <w:ind w:left="4320" w:hanging="360"/>
+      </w:pPr>
+      <w:rPr>
+        <w:rFonts w:ascii="Wingdings" w:hAnsi="Wingdings" w:hint="default"/>
+        <w:sz w:val="20"/>
+      </w:rPr>
+    </w:lvl>
+    <w:lvl w:ilvl="6" w:tentative="1">
+      <w:start w:val="1"/>
+      <w:numFmt w:val="bullet"/>
+      <w:lvlText w:val=""/>
+      <w:lvlJc w:val="left"/>
+      <w:pPr>
+        <w:tabs>
+          <w:tab w:val="num" w:pos="5040"/>
+        </w:tabs>
+        <w:ind w:left="5040" w:hanging="360"/>
+      </w:pPr>
+      <w:rPr>
+        <w:rFonts w:ascii="Wingdings" w:hAnsi="Wingdings" w:hint="default"/>
+        <w:sz w:val="20"/>
+      </w:rPr>
+    </w:lvl>
+    <w:lvl w:ilvl="7" w:tentative="1">
+      <w:start w:val="1"/>
+      <w:numFmt w:val="bullet"/>
+      <w:lvlText w:val=""/>
+      <w:lvlJc w:val="left"/>
+      <w:pPr>
+        <w:tabs>
+          <w:tab w:val="num" w:pos="5760"/>
+        </w:tabs>
+        <w:ind w:left="5760" w:hanging="360"/>
+      </w:pPr>
+      <w:rPr>
+        <w:rFonts w:ascii="Wingdings" w:hAnsi="Wingdings" w:hint="default"/>
+        <w:sz w:val="20"/>
+      </w:rPr>
+    </w:lvl>
+    <w:lvl w:ilvl="8" w:tentative="1">
+      <w:start w:val="1"/>
+      <w:numFmt w:val="bullet"/>
+      <w:lvlText w:val=""/>
+      <w:lvlJc w:val="left"/>
+      <w:pPr>
+        <w:tabs>
+          <w:tab w:val="num" w:pos="6480"/>
+        </w:tabs>
+        <w:ind w:left="6480" w:hanging="360"/>
+      </w:pPr>
+      <w:rPr>
+        <w:rFonts w:ascii="Wingdings" w:hAnsi="Wingdings" w:hint="default"/>
+        <w:sz w:val="20"/>
+      </w:rPr>
+    </w:lvl>
+  </w:abstractNum>
+  <w:abstractNum w:abstractNumId="20" w15:restartNumberingAfterBreak="0">
+    <w:nsid w:val="70693EA0"/>
+    <w:multiLevelType w:val="hybridMultilevel"/>
+    <w:tmpl w:val="98B28FEE"/>
+    <w:lvl w:ilvl="0" w:tplc="0C090001">
+      <w:start w:val="1"/>
+      <w:numFmt w:val="bullet"/>
+      <w:lvlText w:val=""/>
+      <w:lvlJc w:val="left"/>
+      <w:pPr>
+        <w:ind w:left="720" w:hanging="360"/>
+      </w:pPr>
+      <w:rPr>
+        <w:rFonts w:ascii="Symbol" w:hAnsi="Symbol" w:hint="default"/>
+      </w:rPr>
+    </w:lvl>
+    <w:lvl w:ilvl="1" w:tplc="0C090003" w:tentative="1">
+      <w:start w:val="1"/>
+      <w:numFmt w:val="bullet"/>
+      <w:lvlText w:val="o"/>
+      <w:lvlJc w:val="left"/>
+      <w:pPr>
+        <w:ind w:left="1440" w:hanging="360"/>
+      </w:pPr>
+      <w:rPr>
+        <w:rFonts w:ascii="Courier New" w:hAnsi="Courier New" w:cs="Courier New" w:hint="default"/>
+      </w:rPr>
+    </w:lvl>
+    <w:lvl w:ilvl="2" w:tplc="0C090005" w:tentative="1">
+      <w:start w:val="1"/>
+      <w:numFmt w:val="bullet"/>
+      <w:lvlText w:val=""/>
+      <w:lvlJc w:val="left"/>
+      <w:pPr>
+        <w:ind w:left="2160" w:hanging="360"/>
+      </w:pPr>
+      <w:rPr>
+        <w:rFonts w:ascii="Wingdings" w:hAnsi="Wingdings" w:hint="default"/>
+      </w:rPr>
+    </w:lvl>
+    <w:lvl w:ilvl="3" w:tplc="0C090001" w:tentative="1">
+      <w:start w:val="1"/>
+      <w:numFmt w:val="bullet"/>
+      <w:lvlText w:val=""/>
+      <w:lvlJc w:val="left"/>
+      <w:pPr>
+        <w:ind w:left="2880" w:hanging="360"/>
+      </w:pPr>
+      <w:rPr>
+        <w:rFonts w:ascii="Symbol" w:hAnsi="Symbol" w:hint="default"/>
+      </w:rPr>
+    </w:lvl>
+    <w:lvl w:ilvl="4" w:tplc="0C090003" w:tentative="1">
+      <w:start w:val="1"/>
+      <w:numFmt w:val="bullet"/>
+      <w:lvlText w:val="o"/>
+      <w:lvlJc w:val="left"/>
+      <w:pPr>
+        <w:ind w:left="3600" w:hanging="360"/>
+      </w:pPr>
+      <w:rPr>
+        <w:rFonts w:ascii="Courier New" w:hAnsi="Courier New" w:cs="Courier New" w:hint="default"/>
+      </w:rPr>
+    </w:lvl>
+    <w:lvl w:ilvl="5" w:tplc="0C090005" w:tentative="1">
+      <w:start w:val="1"/>
+      <w:numFmt w:val="bullet"/>
+      <w:lvlText w:val=""/>
+      <w:lvlJc w:val="left"/>
+      <w:pPr>
+        <w:ind w:left="4320" w:hanging="360"/>
+      </w:pPr>
+      <w:rPr>
+        <w:rFonts w:ascii="Wingdings" w:hAnsi="Wingdings" w:hint="default"/>
+      </w:rPr>
+    </w:lvl>
+    <w:lvl w:ilvl="6" w:tplc="0C090001" w:tentative="1">
+      <w:start w:val="1"/>
+      <w:numFmt w:val="bullet"/>
+      <w:lvlText w:val=""/>
+      <w:lvlJc w:val="left"/>
+      <w:pPr>
+        <w:ind w:left="5040" w:hanging="360"/>
+      </w:pPr>
+      <w:rPr>
+        <w:rFonts w:ascii="Symbol" w:hAnsi="Symbol" w:hint="default"/>
+      </w:rPr>
+    </w:lvl>
+    <w:lvl w:ilvl="7" w:tplc="0C090003" w:tentative="1">
+      <w:start w:val="1"/>
+      <w:numFmt w:val="bullet"/>
+      <w:lvlText w:val="o"/>
+      <w:lvlJc w:val="left"/>
+      <w:pPr>
+        <w:ind w:left="5760" w:hanging="360"/>
+      </w:pPr>
+      <w:rPr>
+        <w:rFonts w:ascii="Courier New" w:hAnsi="Courier New" w:cs="Courier New" w:hint="default"/>
+      </w:rPr>
+    </w:lvl>
+    <w:lvl w:ilvl="8" w:tplc="0C090005" w:tentative="1">
+      <w:start w:val="1"/>
+      <w:numFmt w:val="bullet"/>
+      <w:lvlText w:val=""/>
+      <w:lvlJc w:val="left"/>
+      <w:pPr>
+        <w:ind w:left="6480" w:hanging="360"/>
+      </w:pPr>
+      <w:rPr>
+        <w:rFonts w:ascii="Wingdings" w:hAnsi="Wingdings" w:hint="default"/>
+      </w:rPr>
+    </w:lvl>
+  </w:abstractNum>
+  <w:abstractNum w:abstractNumId="21" w15:restartNumberingAfterBreak="0">
     <w:nsid w:val="795F1228"/>
     <w:multiLevelType w:val="multilevel"/>
     <w:tmpl w:val="7600557A"/>
@@ -1943,28 +4356,70 @@
     </w:lvl>
   </w:abstractNum>
   <w:num w:numId="1">
-    <w:abstractNumId w:val="6"/>
+    <w:abstractNumId w:val="13"/>
   </w:num>
   <w:num w:numId="2">
     <w:abstractNumId w:val="0"/>
   </w:num>
   <w:num w:numId="3">
+    <w:abstractNumId w:val="21"/>
+  </w:num>
+  <w:num w:numId="4">
+    <w:abstractNumId w:val="3"/>
+  </w:num>
+  <w:num w:numId="5">
+    <w:abstractNumId w:val="4"/>
+  </w:num>
+  <w:num w:numId="6">
+    <w:abstractNumId w:val="5"/>
+  </w:num>
+  <w:num w:numId="7">
+    <w:abstractNumId w:val="12"/>
+  </w:num>
+  <w:num w:numId="8">
+    <w:abstractNumId w:val="10"/>
+  </w:num>
+  <w:num w:numId="9">
+    <w:abstractNumId w:val="16"/>
+  </w:num>
+  <w:num w:numId="10">
+    <w:abstractNumId w:val="1"/>
+  </w:num>
+  <w:num w:numId="11">
+    <w:abstractNumId w:val="2"/>
+  </w:num>
+  <w:num w:numId="12">
+    <w:abstractNumId w:val="8"/>
+  </w:num>
+  <w:num w:numId="13">
+    <w:abstractNumId w:val="19"/>
+  </w:num>
+  <w:num w:numId="14">
+    <w:abstractNumId w:val="17"/>
+  </w:num>
+  <w:num w:numId="15">
     <w:abstractNumId w:val="7"/>
   </w:num>
-  <w:num w:numId="4">
-    <w:abstractNumId w:val="1"/>
+  <w:num w:numId="16">
+    <w:abstractNumId w:val="18"/>
   </w:num>
-  <w:num w:numId="5">
-    <w:abstractNumId w:val="2"/>
+  <w:num w:numId="17">
+    <w:abstractNumId w:val="9"/>
   </w:num>
-  <w:num w:numId="6">
-    <w:abstractNumId w:val="3"/>
+  <w:num w:numId="18">
+    <w:abstractNumId w:val="14"/>
   </w:num>
-  <w:num w:numId="7">
-    <w:abstractNumId w:val="5"/>
+  <w:num w:numId="19">
+    <w:abstractNumId w:val="11"/>
   </w:num>
-  <w:num w:numId="8">
-    <w:abstractNumId w:val="4"/>
+  <w:num w:numId="20">
+    <w:abstractNumId w:val="6"/>
+  </w:num>
+  <w:num w:numId="21">
+    <w:abstractNumId w:val="15"/>
+  </w:num>
+  <w:num w:numId="22">
+    <w:abstractNumId w:val="20"/>
   </w:num>
 </w:numbering>
 </file>
@@ -2421,6 +4876,17 @@
       <w:lang w:eastAsia="en-AU"/>
     </w:rPr>
   </w:style>
+  <w:style w:type="paragraph" w:styleId="ListParagraph">
+    <w:name w:val="List Paragraph"/>
+    <w:basedOn w:val="Normal"/>
+    <w:uiPriority w:val="34"/>
+    <w:qFormat/>
+    <w:rsid w:val="00BD0C2C"/>
+    <w:pPr>
+      <w:ind w:left="720"/>
+      <w:contextualSpacing/>
+    </w:pPr>
+  </w:style>
 </w:styles>
 </file>
 

</xml_diff>

<commit_message>
resubmitted VCS management report
</commit_message>
<xml_diff>
--- a/VCSManagementReport.docx
+++ b/VCSManagementReport.docx
@@ -404,25 +404,12 @@
       <w:pPr>
         <w:pStyle w:val="NoSpacing"/>
       </w:pPr>
-      <w:sdt>
-        <w:sdtPr>
-          <w:id w:val="1768894036"/>
-          <w14:checkbox>
-            <w14:checked w14:val="1"/>
-            <w14:checkedState w14:val="2612" w14:font="MS Gothic"/>
-            <w14:uncheckedState w14:val="2610" w14:font="MS Gothic"/>
-          </w14:checkbox>
-        </w:sdtPr>
-        <w:sdtEndPr/>
-        <w:sdtContent>
-          <w:r>
-            <w:rPr>
-              <w:rFonts w:ascii="MS Gothic" w:eastAsia="MS Gothic" w:hAnsi="MS Gothic" w:hint="eastAsia"/>
-            </w:rPr>
-            <w:t>☒</w:t>
-          </w:r>
-        </w:sdtContent>
-      </w:sdt>
+      <w:r>
+        <w:rPr>
+          <w:rFonts w:ascii="MS Gothic" w:eastAsia="MS Gothic" w:hAnsi="MS Gothic" w:hint="eastAsia"/>
+        </w:rPr>
+        <w:t>☒</w:t>
+      </w:r>
       <w:r>
         <w:tab/>
         <w:t>The Musoplan project must be done using a distributed VCS that is familiar and has good online supporting ecosystems.</w:t>
@@ -432,28 +419,21 @@
       <w:pPr>
         <w:pStyle w:val="NoSpacing"/>
       </w:pPr>
-      <w:sdt>
-        <w:sdtPr>
-          <w:id w:val="-1055398731"/>
-          <w14:checkbox>
-            <w14:checked w14:val="1"/>
-            <w14:checkedState w14:val="2612" w14:font="MS Gothic"/>
-            <w14:uncheckedState w14:val="2610" w14:font="MS Gothic"/>
-          </w14:checkbox>
-        </w:sdtPr>
-        <w:sdtEndPr/>
-        <w:sdtContent>
-          <w:r>
-            <w:rPr>
-              <w:rFonts w:ascii="MS Gothic" w:eastAsia="MS Gothic" w:hAnsi="MS Gothic" w:hint="eastAsia"/>
-            </w:rPr>
-            <w:t>☒</w:t>
-          </w:r>
-        </w:sdtContent>
-      </w:sdt>
+      <w:r>
+        <w:rPr>
+          <w:rFonts w:ascii="MS Gothic" w:eastAsia="MS Gothic" w:hAnsi="MS Gothic" w:hint="eastAsia"/>
+        </w:rPr>
+        <w:t>☒</w:t>
+      </w:r>
       <w:r>
         <w:tab/>
-        <w:t xml:space="preserve">All development in the VCS must take place on feature branches, so the main branch is exclusively initialisation and then merges, Hence created secondary branches </w:t>
+        <w:t xml:space="preserve">All development in the VCS must take place on feature branches, so the main branch is exclusively initialisation and then merges, </w:t>
+      </w:r>
+      <w:r>
+        <w:t>hence</w:t>
+      </w:r>
+      <w:r>
+        <w:t xml:space="preserve"> created secondary branches </w:t>
       </w:r>
       <w:r>
         <w:t>test and code runs.</w:t>
@@ -472,25 +452,12 @@
       <w:pPr>
         <w:pStyle w:val="NoSpacing"/>
       </w:pPr>
-      <w:sdt>
-        <w:sdtPr>
-          <w:id w:val="-657616948"/>
-          <w14:checkbox>
-            <w14:checked w14:val="1"/>
-            <w14:checkedState w14:val="2612" w14:font="MS Gothic"/>
-            <w14:uncheckedState w14:val="2610" w14:font="MS Gothic"/>
-          </w14:checkbox>
-        </w:sdtPr>
-        <w:sdtEndPr/>
-        <w:sdtContent>
-          <w:r>
-            <w:rPr>
-              <w:rFonts w:ascii="MS Gothic" w:eastAsia="MS Gothic" w:hAnsi="MS Gothic" w:hint="eastAsia"/>
-            </w:rPr>
-            <w:t>☒</w:t>
-          </w:r>
-        </w:sdtContent>
-      </w:sdt>
+      <w:r>
+        <w:rPr>
+          <w:rFonts w:ascii="MS Gothic" w:eastAsia="MS Gothic" w:hAnsi="MS Gothic" w:hint="eastAsia"/>
+        </w:rPr>
+        <w:t>☒</w:t>
+      </w:r>
       <w:r>
         <w:tab/>
         <w:t>All commit messages must follow the industry standard</w:t>
@@ -522,25 +489,13 @@
       <w:pPr>
         <w:pStyle w:val="NoSpacing"/>
       </w:pPr>
-      <w:sdt>
-        <w:sdtPr>
-          <w:id w:val="-1182660020"/>
-          <w14:checkbox>
-            <w14:checked w14:val="1"/>
-            <w14:checkedState w14:val="2612" w14:font="MS Gothic"/>
-            <w14:uncheckedState w14:val="2610" w14:font="MS Gothic"/>
-          </w14:checkbox>
-        </w:sdtPr>
-        <w:sdtEndPr/>
-        <w:sdtContent>
-          <w:r>
-            <w:rPr>
-              <w:rFonts w:ascii="MS Gothic" w:eastAsia="MS Gothic" w:hAnsi="MS Gothic" w:hint="eastAsia"/>
-            </w:rPr>
-            <w:t>☒</w:t>
-          </w:r>
-        </w:sdtContent>
-      </w:sdt>
+      <w:r>
+        <w:rPr>
+          <w:rFonts w:ascii="MS Gothic" w:eastAsia="MS Gothic" w:hAnsi="MS Gothic" w:hint="eastAsia"/>
+        </w:rPr>
+        <w:lastRenderedPageBreak/>
+        <w:t>☒</w:t>
+      </w:r>
       <w:r>
         <w:tab/>
         <w:t>Commit scope should be kept to a single change</w:t>
@@ -590,25 +545,12 @@
       <w:pPr>
         <w:pStyle w:val="NoSpacing"/>
       </w:pPr>
-      <w:sdt>
-        <w:sdtPr>
-          <w:id w:val="-475916116"/>
-          <w14:checkbox>
-            <w14:checked w14:val="1"/>
-            <w14:checkedState w14:val="2612" w14:font="MS Gothic"/>
-            <w14:uncheckedState w14:val="2610" w14:font="MS Gothic"/>
-          </w14:checkbox>
-        </w:sdtPr>
-        <w:sdtEndPr/>
-        <w:sdtContent>
-          <w:r>
-            <w:rPr>
-              <w:rFonts w:ascii="MS Gothic" w:eastAsia="MS Gothic" w:hAnsi="MS Gothic" w:hint="eastAsia"/>
-            </w:rPr>
-            <w:t>☒</w:t>
-          </w:r>
-        </w:sdtContent>
-      </w:sdt>
+      <w:r>
+        <w:rPr>
+          <w:rFonts w:ascii="MS Gothic" w:eastAsia="MS Gothic" w:hAnsi="MS Gothic" w:hint="eastAsia"/>
+        </w:rPr>
+        <w:t>☒</w:t>
+      </w:r>
       <w:r>
         <w:tab/>
       </w:r>
@@ -640,25 +582,12 @@
       <w:pPr>
         <w:pStyle w:val="NoSpacing"/>
       </w:pPr>
-      <w:sdt>
-        <w:sdtPr>
-          <w:id w:val="-321661597"/>
-          <w14:checkbox>
-            <w14:checked w14:val="1"/>
-            <w14:checkedState w14:val="2612" w14:font="MS Gothic"/>
-            <w14:uncheckedState w14:val="2610" w14:font="MS Gothic"/>
-          </w14:checkbox>
-        </w:sdtPr>
-        <w:sdtEndPr/>
-        <w:sdtContent>
-          <w:r>
-            <w:rPr>
-              <w:rFonts w:ascii="MS Gothic" w:eastAsia="MS Gothic" w:hAnsi="MS Gothic" w:hint="eastAsia"/>
-            </w:rPr>
-            <w:t>☒</w:t>
-          </w:r>
-        </w:sdtContent>
-      </w:sdt>
+      <w:r>
+        <w:rPr>
+          <w:rFonts w:ascii="MS Gothic" w:eastAsia="MS Gothic" w:hAnsi="MS Gothic" w:hint="eastAsia"/>
+        </w:rPr>
+        <w:t>☒</w:t>
+      </w:r>
       <w:r>
         <w:tab/>
         <w:t>All repositories must start with just a README.md file and no source code, do not initialise a repository with code already present</w:t>
@@ -1098,11 +1027,9 @@
       <w:r>
         <w:t>Polymorphism: Each child class has a function from the parent class named as “</w:t>
       </w:r>
-      <w:proofErr w:type="spellStart"/>
-      <w:r>
-        <w:t>displaydetails</w:t>
-      </w:r>
-      <w:proofErr w:type="spellEnd"/>
+      <w:r>
+        <w:t>display details</w:t>
+      </w:r>
       <w:r>
         <w:t>”. But the functionality in</w:t>
       </w:r>
@@ -1360,6 +1287,77 @@
       </w:pPr>
       <w:r>
         <w:t>Updated the checklist with examples from the current project.</w:t>
+      </w:r>
+    </w:p>
+    <w:p>
+      <w:pPr>
+        <w:pStyle w:val="ListParagraph"/>
+        <w:numPr>
+          <w:ilvl w:val="0"/>
+          <w:numId w:val="20"/>
+        </w:numPr>
+      </w:pPr>
+      <w:r>
+        <w:t>If your repository was forked from another repository, how would you go about having them integrate your changes to the central repository?</w:t>
+      </w:r>
+    </w:p>
+    <w:p>
+      <w:pPr>
+        <w:pStyle w:val="ListParagraph"/>
+      </w:pPr>
+      <w:r>
+        <w:t>The repository integration part has been done by a</w:t>
+      </w:r>
+      <w:r>
+        <w:t xml:space="preserve"> 2-step process. The first step is to ensure that </w:t>
+      </w:r>
+      <w:r>
+        <w:t>the</w:t>
+      </w:r>
+      <w:r>
+        <w:t xml:space="preserve"> local changes are based on the latest version of the upstream repo and are then uploaded to</w:t>
+      </w:r>
+      <w:r>
+        <w:t xml:space="preserve"> the</w:t>
+      </w:r>
+      <w:r>
+        <w:t xml:space="preserve"> GitHub repository. This is often done via a git push command. Once </w:t>
+      </w:r>
+      <w:r>
+        <w:t>the</w:t>
+      </w:r>
+      <w:r>
+        <w:t xml:space="preserve"> local changes are online, </w:t>
+      </w:r>
+      <w:r>
+        <w:t>then after selecting the</w:t>
+      </w:r>
+      <w:r>
+        <w:t xml:space="preserve"> GitHub Repository</w:t>
+      </w:r>
+      <w:r>
+        <w:t xml:space="preserve"> </w:t>
+      </w:r>
+      <w:r>
+        <w:t>and click on ‘Open a Pull Request’ to create a Pull-Request for Another (Upstream) repository. This would require</w:t>
+      </w:r>
+      <w:r>
+        <w:t xml:space="preserve"> </w:t>
+      </w:r>
+      <w:r>
+        <w:t xml:space="preserve">a Pull Request message before submitting, the other repository’s owner </w:t>
+      </w:r>
+      <w:r>
+        <w:t>will verify for any changes</w:t>
+      </w:r>
+      <w:r>
+        <w:t xml:space="preserve"> or any feedback</w:t>
+      </w:r>
+      <w:r>
+        <w:t xml:space="preserve"> </w:t>
+      </w:r>
+      <w:r>
+        <w:t>before being accepted / merged.</w:t>
       </w:r>
     </w:p>
     <w:p>
@@ -2262,7 +2260,7 @@
   <w:abstractNum w:abstractNumId="6" w15:restartNumberingAfterBreak="0">
     <w:nsid w:val="160E4924"/>
     <w:multiLevelType w:val="hybridMultilevel"/>
-    <w:tmpl w:val="3C029EF8"/>
+    <w:tmpl w:val="190A02EC"/>
     <w:lvl w:ilvl="0" w:tplc="0C090001">
       <w:start w:val="1"/>
       <w:numFmt w:val="bullet"/>

</xml_diff>